<commit_message>
Inserindo tutorial de como gerar sinônimos
</commit_message>
<xml_diff>
--- a/Manual do estagiário.docx
+++ b/Manual do estagiário.docx
@@ -46,14 +46,14 @@
     </w:p>
     <w:sdt>
       <w:sdtPr>
-        <w:id w:val="1204791300"/>
+        <w:id w:val="568125851"/>
         <w:docPartObj>
           <w:docPartGallery w:val="Table of Contents"/>
           <w:docPartUnique/>
         </w:docPartObj>
       </w:sdtPr>
       <w:sdtContent>
-        <w:p xmlns:wp14="http://schemas.microsoft.com/office/word/2010/wordml" wp14:textId="6B04CB6B">
+        <w:p xmlns:wp14="http://schemas.microsoft.com/office/word/2010/wordml" wp14:textId="5DF4BC22">
           <w:pPr>
             <w:pStyle w:val="TOC1"/>
             <w:tabs>
@@ -75,7 +75,7 @@
           <w:r>
             <w:fldChar w:fldCharType="separate"/>
           </w:r>
-          <w:hyperlink w:anchor="_Toc1173177120">
+          <w:hyperlink w:anchor="_Toc1997654320">
             <w:r>
               <w:rPr>
                 <w:rStyle w:val="Hyperlink"/>
@@ -89,7 +89,7 @@
               <w:fldChar w:fldCharType="begin"/>
             </w:r>
             <w:r>
-              <w:instrText xml:space="preserve">PAGEREF _Toc1173177120 \h</w:instrText>
+              <w:instrText xml:space="preserve">PAGEREF _Toc1997654320 \h</w:instrText>
             </w:r>
             <w:r>
               <w:fldChar w:fldCharType="separate"/>
@@ -105,7 +105,7 @@
             </w:r>
           </w:hyperlink>
         </w:p>
-        <w:p xmlns:wp14="http://schemas.microsoft.com/office/word/2010/wordml" wp14:textId="13A2ECE3">
+        <w:p xmlns:wp14="http://schemas.microsoft.com/office/word/2010/wordml" wp14:textId="14D96787">
           <w:pPr>
             <w:pStyle w:val="TOC1"/>
             <w:tabs>
@@ -118,7 +118,7 @@
               <w:rStyle w:val="Hyperlink"/>
             </w:rPr>
           </w:pPr>
-          <w:hyperlink w:anchor="_Toc63927751">
+          <w:hyperlink w:anchor="_Toc1615236522">
             <w:r>
               <w:rPr>
                 <w:rStyle w:val="Hyperlink"/>
@@ -132,7 +132,7 @@
               <w:fldChar w:fldCharType="begin"/>
             </w:r>
             <w:r>
-              <w:instrText xml:space="preserve">PAGEREF _Toc63927751 \h</w:instrText>
+              <w:instrText xml:space="preserve">PAGEREF _Toc1615236522 \h</w:instrText>
             </w:r>
             <w:r>
               <w:fldChar w:fldCharType="separate"/>
@@ -148,7 +148,7 @@
             </w:r>
           </w:hyperlink>
         </w:p>
-        <w:p xmlns:wp14="http://schemas.microsoft.com/office/word/2010/wordml" wp14:textId="533A16BA">
+        <w:p xmlns:wp14="http://schemas.microsoft.com/office/word/2010/wordml" wp14:textId="3D6FC193">
           <w:pPr>
             <w:pStyle w:val="TOC1"/>
             <w:tabs>
@@ -161,7 +161,7 @@
               <w:rStyle w:val="Hyperlink"/>
             </w:rPr>
           </w:pPr>
-          <w:hyperlink w:anchor="_Toc693170508">
+          <w:hyperlink w:anchor="_Toc1186889648">
             <w:r>
               <w:rPr>
                 <w:rStyle w:val="Hyperlink"/>
@@ -175,7 +175,7 @@
               <w:fldChar w:fldCharType="begin"/>
             </w:r>
             <w:r>
-              <w:instrText xml:space="preserve">PAGEREF _Toc693170508 \h</w:instrText>
+              <w:instrText xml:space="preserve">PAGEREF _Toc1186889648 \h</w:instrText>
             </w:r>
             <w:r>
               <w:fldChar w:fldCharType="separate"/>
@@ -191,7 +191,7 @@
             </w:r>
           </w:hyperlink>
         </w:p>
-        <w:p xmlns:wp14="http://schemas.microsoft.com/office/word/2010/wordml" wp14:textId="40A76B70">
+        <w:p xmlns:wp14="http://schemas.microsoft.com/office/word/2010/wordml" wp14:textId="364BC353">
           <w:pPr>
             <w:pStyle w:val="TOC1"/>
             <w:tabs>
@@ -204,7 +204,7 @@
               <w:rStyle w:val="Hyperlink"/>
             </w:rPr>
           </w:pPr>
-          <w:hyperlink w:anchor="_Toc1485068541">
+          <w:hyperlink w:anchor="_Toc959540243">
             <w:r>
               <w:rPr>
                 <w:rStyle w:val="Hyperlink"/>
@@ -218,7 +218,7 @@
               <w:fldChar w:fldCharType="begin"/>
             </w:r>
             <w:r>
-              <w:instrText xml:space="preserve">PAGEREF _Toc1485068541 \h</w:instrText>
+              <w:instrText xml:space="preserve">PAGEREF _Toc959540243 \h</w:instrText>
             </w:r>
             <w:r>
               <w:fldChar w:fldCharType="separate"/>
@@ -234,7 +234,7 @@
             </w:r>
           </w:hyperlink>
         </w:p>
-        <w:p xmlns:wp14="http://schemas.microsoft.com/office/word/2010/wordml" wp14:textId="3ABF38EC">
+        <w:p xmlns:wp14="http://schemas.microsoft.com/office/word/2010/wordml" wp14:textId="2E4C6A24">
           <w:pPr>
             <w:pStyle w:val="TOC1"/>
             <w:tabs>
@@ -247,7 +247,7 @@
               <w:rStyle w:val="Hyperlink"/>
             </w:rPr>
           </w:pPr>
-          <w:hyperlink w:anchor="_Toc367620786">
+          <w:hyperlink w:anchor="_Toc587327683">
             <w:r>
               <w:rPr>
                 <w:rStyle w:val="Hyperlink"/>
@@ -261,7 +261,7 @@
               <w:fldChar w:fldCharType="begin"/>
             </w:r>
             <w:r>
-              <w:instrText xml:space="preserve">PAGEREF _Toc367620786 \h</w:instrText>
+              <w:instrText xml:space="preserve">PAGEREF _Toc587327683 \h</w:instrText>
             </w:r>
             <w:r>
               <w:fldChar w:fldCharType="separate"/>
@@ -288,7 +288,7 @@
               <w:rStyle w:val="Hyperlink"/>
             </w:rPr>
           </w:pPr>
-          <w:hyperlink w:anchor="_Toc1059276042">
+          <w:hyperlink w:anchor="_Toc500581379">
             <w:r>
               <w:rPr>
                 <w:rStyle w:val="Hyperlink"/>
@@ -302,7 +302,7 @@
               <w:fldChar w:fldCharType="begin"/>
             </w:r>
             <w:r>
-              <w:instrText xml:space="preserve">PAGEREF _Toc1059276042 \h</w:instrText>
+              <w:instrText xml:space="preserve">PAGEREF _Toc500581379 \h</w:instrText>
             </w:r>
             <w:r>
               <w:fldChar w:fldCharType="separate"/>
@@ -329,7 +329,7 @@
               <w:rStyle w:val="Hyperlink"/>
             </w:rPr>
           </w:pPr>
-          <w:hyperlink w:anchor="_Toc1184301431">
+          <w:hyperlink w:anchor="_Toc1111790847">
             <w:r>
               <w:rPr>
                 <w:rStyle w:val="Hyperlink"/>
@@ -343,7 +343,7 @@
               <w:fldChar w:fldCharType="begin"/>
             </w:r>
             <w:r>
-              <w:instrText xml:space="preserve">PAGEREF _Toc1184301431 \h</w:instrText>
+              <w:instrText xml:space="preserve">PAGEREF _Toc1111790847 \h</w:instrText>
             </w:r>
             <w:r>
               <w:fldChar w:fldCharType="separate"/>
@@ -630,49 +630,7 @@
         </w:rPr>
       </w:pPr>
     </w:p>
-    <w:p xmlns:wp14="http://schemas.microsoft.com/office/word/2010/wordml" wp14:textId="3A76DAEE">
-      <w:pPr>
-        <w:pStyle w:val="Normal"/>
-        <w:spacing w:before="100" w:after="100" w:line="240" w:lineRule="auto"/>
-        <w:ind w:left="0" w:right="0" w:firstLine="0"/>
-        <w:jc w:val="left"/>
-        <w:rPr>
-          <w:rFonts w:ascii="Times New Roman" w:hAnsi="Times New Roman" w:eastAsia="Times New Roman" w:cs="Times New Roman"/>
-          <w:color w:val="auto"/>
-          <w:sz w:val="21"/>
-          <w:szCs w:val="21"/>
-        </w:rPr>
-      </w:pPr>
-    </w:p>
-    <w:p xmlns:wp14="http://schemas.microsoft.com/office/word/2010/wordml" wp14:textId="346087CC">
-      <w:pPr>
-        <w:pStyle w:val="Normal"/>
-        <w:spacing w:before="100" w:after="100" w:line="240" w:lineRule="auto"/>
-        <w:ind w:left="0" w:right="0" w:firstLine="0"/>
-        <w:jc w:val="left"/>
-        <w:rPr>
-          <w:rFonts w:ascii="Times New Roman" w:hAnsi="Times New Roman" w:eastAsia="Times New Roman" w:cs="Times New Roman"/>
-          <w:color w:val="auto"/>
-          <w:sz w:val="21"/>
-          <w:szCs w:val="21"/>
-        </w:rPr>
-      </w:pPr>
-    </w:p>
-    <w:p xmlns:wp14="http://schemas.microsoft.com/office/word/2010/wordml" wp14:textId="4B8C0D67">
-      <w:pPr>
-        <w:pStyle w:val="Normal"/>
-        <w:spacing w:before="100" w:after="100" w:line="240" w:lineRule="auto"/>
-        <w:ind w:left="0" w:right="0" w:firstLine="0"/>
-        <w:jc w:val="left"/>
-        <w:rPr>
-          <w:rFonts w:ascii="Times New Roman" w:hAnsi="Times New Roman" w:eastAsia="Times New Roman" w:cs="Times New Roman"/>
-          <w:color w:val="auto"/>
-          <w:sz w:val="21"/>
-          <w:szCs w:val="21"/>
-        </w:rPr>
-      </w:pPr>
-    </w:p>
-    <w:p xmlns:wp14="http://schemas.microsoft.com/office/word/2010/wordml" wp14:textId="45CDBB8B">
+    <w:p>
       <w:pPr>
         <w:pStyle w:val="Heading1"/>
         <w:spacing w:before="100" w:after="100" w:line="240" w:lineRule="auto"/>
@@ -680,7 +638,12 @@
         <w:jc w:val="left"/>
       </w:pPr>
     </w:p>
-    <w:p xmlns:wp14="http://schemas.microsoft.com/office/word/2010/wordml" wp14:textId="10C1B27A">
+    <w:p>
+      <w:pPr>
+        <w:pStyle w:val="Normal"/>
+      </w:pPr>
+    </w:p>
+    <w:p xmlns:wp14="http://schemas.microsoft.com/office/word/2010/wordml" wp14:textId="1F5E5089">
       <w:pPr>
         <w:pStyle w:val="Heading1"/>
         <w:spacing w:before="100" w:after="100" w:line="240" w:lineRule="auto"/>
@@ -696,7 +659,7 @@
           <w:shd w:val="clear" w:fill="auto"/>
         </w:rPr>
       </w:pPr>
-      <w:bookmarkStart w:name="_Toc1173177120" w:id="620950694"/>
+      <w:bookmarkStart w:name="_Toc1997654320" w:id="1135405815"/>
       <w:r>
         <w:rPr/>
         <w:t>Dicas</w:t>
@@ -713,7 +676,7 @@
         <w:rPr/>
         <w:t>:</w:t>
       </w:r>
-      <w:bookmarkEnd w:id="620950694"/>
+      <w:bookmarkEnd w:id="1135405815"/>
     </w:p>
     <w:p xmlns:wp14="http://schemas.microsoft.com/office/word/2010/wordml" wp14:textId="77777777">
       <w:pPr>
@@ -1086,7 +1049,7 @@
           <w:szCs w:val="28"/>
         </w:rPr>
       </w:pPr>
-      <w:bookmarkStart w:name="_Toc63927751" w:id="211315797"/>
+      <w:bookmarkStart w:name="_Toc1615236522" w:id="1897708454"/>
       <w:r>
         <w:rPr/>
         <w:t xml:space="preserve">Como </w:t>
@@ -1107,7 +1070,7 @@
         <w:rPr/>
         <w:t>:</w:t>
       </w:r>
-      <w:bookmarkEnd w:id="211315797"/>
+      <w:bookmarkEnd w:id="1897708454"/>
     </w:p>
     <w:p xmlns:wp14="http://schemas.microsoft.com/office/word/2010/wordml" wp14:textId="77777777">
       <w:pPr>
@@ -1725,24 +1688,205 @@
           <w:spacing w:val="0"/>
           <w:position w:val="0"/>
           <w:sz w:val="22"/>
+          <w:szCs w:val="22"/>
           <w:shd w:val="clear" w:fill="auto"/>
         </w:rPr>
         <w:t xml:space="preserve">15 - Feche a aplicação e está feito!</w:t>
       </w:r>
     </w:p>
-    <w:p xmlns:wp14="http://schemas.microsoft.com/office/word/2010/wordml" wp14:textId="77777777">
-      <w:pPr>
-        <w:spacing w:before="0" w:after="160" w:line="259"/>
-        <w:ind w:left="0" w:right="0" w:firstLine="0"/>
-        <w:jc w:val="left"/>
-        <w:rPr>
-          <w:rFonts w:ascii="Times New Roman" w:hAnsi="Times New Roman" w:eastAsia="Times New Roman" w:cs="Times New Roman"/>
-          <w:color w:val="auto"/>
-          <w:spacing w:val="0"/>
-          <w:position w:val="0"/>
-          <w:sz w:val="22"/>
-          <w:shd w:val="clear" w:fill="auto"/>
-        </w:rPr>
+    <w:p>
+      <w:pPr>
+        <w:spacing w:before="0" w:after="160" w:line="259" w:lineRule="auto"/>
+        <w:ind w:left="0" w:right="0" w:firstLine="0"/>
+        <w:jc w:val="left"/>
+        <w:rPr>
+          <w:rFonts w:ascii="Times New Roman" w:hAnsi="Times New Roman" w:eastAsia="Times New Roman" w:cs="Times New Roman"/>
+          <w:color w:val="auto"/>
+          <w:sz w:val="22"/>
+          <w:szCs w:val="22"/>
+        </w:rPr>
+      </w:pPr>
+    </w:p>
+    <w:p>
+      <w:pPr>
+        <w:pStyle w:val="Heading1"/>
+        <w:rPr>
+          <w:rFonts w:ascii="Times New Roman" w:hAnsi="Times New Roman" w:eastAsia="Times New Roman" w:cs="Times New Roman"/>
+          <w:color w:val="auto"/>
+          <w:sz w:val="22"/>
+          <w:szCs w:val="22"/>
+        </w:rPr>
+      </w:pPr>
+      <w:r>
+        <w:rPr/>
+        <w:t>Como gerar sinônimos:</w:t>
+      </w:r>
+    </w:p>
+    <w:p>
+      <w:pPr>
+        <w:pStyle w:val="Normal"/>
+      </w:pPr>
+      <w:r>
+        <w:rPr/>
+        <w:t>1 - Entre na base DEV_GXN - HINOAWS</w:t>
+      </w:r>
+    </w:p>
+    <w:p>
+      <w:pPr>
+        <w:pStyle w:val="Normal"/>
+      </w:pPr>
+      <w:r>
+        <w:rPr/>
+        <w:t>2 - Execute os seguintes comandos, trocando o *** pela abreviação do nome da empresa da base a qual serão criados os sinônimos:</w:t>
+      </w:r>
+    </w:p>
+    <w:p>
+      <w:pPr>
+        <w:pStyle w:val="Normal"/>
+      </w:pPr>
+      <w:r>
+        <w:rPr/>
+        <w:t>GRANT SELECT ON SEQ_ZANFECABEC TO DEV_ERP_***;</w:t>
+      </w:r>
+    </w:p>
+    <w:p>
+      <w:pPr>
+        <w:pStyle w:val="Normal"/>
+      </w:pPr>
+      <w:r>
+        <w:rPr/>
+        <w:t>GRANT SELECT ON SEQ_ZANFEXML TO DEV_ERP_***;</w:t>
+      </w:r>
+    </w:p>
+    <w:p>
+      <w:pPr>
+        <w:pStyle w:val="Normal"/>
+      </w:pPr>
+      <w:r>
+        <w:rPr/>
+        <w:t>GRANT SELECT, INSERT ON ZANFECABEC TO DEV_ERP_***;</w:t>
+      </w:r>
+    </w:p>
+    <w:p>
+      <w:pPr>
+        <w:pStyle w:val="Normal"/>
+      </w:pPr>
+      <w:r>
+        <w:rPr/>
+        <w:t>GRANT SELECT, INSERT ON ZANFEXML TO DEV_ERP_***;</w:t>
+      </w:r>
+    </w:p>
+    <w:p>
+      <w:pPr>
+        <w:pStyle w:val="Normal"/>
+      </w:pPr>
+      <w:r>
+        <w:rPr/>
+        <w:t>GRANT SELECT, UPDATE ON ZANFEDOCDEST TO DEV_ERP_***;</w:t>
+      </w:r>
+    </w:p>
+    <w:p>
+      <w:pPr>
+        <w:pStyle w:val="Normal"/>
+      </w:pPr>
+      <w:r>
+        <w:rPr/>
+        <w:t>GRANT SELECT ON ZACTECABEC TO DEV_ERP_***;</w:t>
+      </w:r>
+    </w:p>
+    <w:p>
+      <w:pPr>
+        <w:pStyle w:val="Normal"/>
+      </w:pPr>
+      <w:r>
+        <w:rPr/>
+        <w:t>GRANT SELECT ON ZACTEXML TO DEV_ERP_***;</w:t>
+      </w:r>
+    </w:p>
+    <w:p>
+      <w:pPr>
+        <w:pStyle w:val="Normal"/>
+      </w:pPr>
+      <w:r>
+        <w:rPr/>
+        <w:t>3 - Entre na base a qual deseja criar os sinônimos</w:t>
+      </w:r>
+    </w:p>
+    <w:p>
+      <w:pPr>
+        <w:pStyle w:val="Normal"/>
+      </w:pPr>
+      <w:r>
+        <w:rPr/>
+        <w:t>4 - Execute os seguintes comandos:</w:t>
+      </w:r>
+    </w:p>
+    <w:p>
+      <w:pPr>
+        <w:pStyle w:val="Normal"/>
+      </w:pPr>
+      <w:r>
+        <w:rPr/>
+        <w:t xml:space="preserve">CREATE OR REPLACE SYNONYM GXN_SEQ_ZANFECABEC FOR DEV_GXN.SEQ_ZANFECABEC; </w:t>
+      </w:r>
+    </w:p>
+    <w:p>
+      <w:pPr>
+        <w:pStyle w:val="Normal"/>
+      </w:pPr>
+      <w:r>
+        <w:rPr/>
+        <w:t>CREATE OR REPLACE SYNONYM GXN_SEQ_ZANFEXML FOR DEV_GXN.SEQ_ZANFEXML;</w:t>
+      </w:r>
+    </w:p>
+    <w:p>
+      <w:pPr>
+        <w:pStyle w:val="Normal"/>
+      </w:pPr>
+      <w:r>
+        <w:rPr/>
+        <w:t xml:space="preserve">CREATE OR REPLACE SYNONYM GXN_ZANFECABEC FOR DEV_GXN.ZANFECABEC; </w:t>
+      </w:r>
+    </w:p>
+    <w:p>
+      <w:pPr>
+        <w:pStyle w:val="Normal"/>
+      </w:pPr>
+      <w:r>
+        <w:rPr/>
+        <w:t xml:space="preserve">CREATE OR REPLACE SYNONYM GXN_ZANFEXML FOR DEV_GXN.ZANFEXML; </w:t>
+      </w:r>
+    </w:p>
+    <w:p>
+      <w:pPr>
+        <w:pStyle w:val="Normal"/>
+      </w:pPr>
+      <w:r>
+        <w:rPr/>
+        <w:t xml:space="preserve">CREATE OR REPLACE SYNONYM GXN_ZANFEDOCDEST FOR DEV_GXN.ZANFEDOCDEST; </w:t>
+      </w:r>
+    </w:p>
+    <w:p>
+      <w:pPr>
+        <w:pStyle w:val="Normal"/>
+      </w:pPr>
+      <w:r>
+        <w:rPr/>
+        <w:t xml:space="preserve">CREATE OR REPLACE SYNONYM GXN_ZACTECABEC FOR DEV_GXN.ZACTECABEC; </w:t>
+      </w:r>
+    </w:p>
+    <w:p>
+      <w:pPr>
+        <w:pStyle w:val="Normal"/>
+      </w:pPr>
+      <w:r>
+        <w:rPr/>
+        <w:t>CREATE OR REPLACE SYNONYM GXN_ZACTEXML FOR DEV_GXN.ZACTEXML;</w:t>
+      </w:r>
+    </w:p>
+    <w:p>
+      <w:pPr>
+        <w:pStyle w:val="Normal"/>
       </w:pPr>
     </w:p>
     <w:p xmlns:wp14="http://schemas.microsoft.com/office/word/2010/wordml" wp14:textId="77777777">
@@ -1757,7 +1901,7 @@
           <w:szCs w:val="28"/>
         </w:rPr>
       </w:pPr>
-      <w:bookmarkStart w:name="_Toc693170508" w:id="256507221"/>
+      <w:bookmarkStart w:name="_Toc1186889648" w:id="1994108547"/>
       <w:r>
         <w:rPr/>
         <w:t>Dicas</w:t>
@@ -1766,7 +1910,7 @@
         <w:rPr/>
         <w:t xml:space="preserve"> do Visual Studio:</w:t>
       </w:r>
-      <w:bookmarkEnd w:id="256507221"/>
+      <w:bookmarkEnd w:id="1994108547"/>
     </w:p>
     <w:p xmlns:wp14="http://schemas.microsoft.com/office/word/2010/wordml" wp14:textId="77777777">
       <w:pPr>
@@ -2683,11 +2827,35 @@
           <w:spacing w:val="0"/>
           <w:position w:val="0"/>
           <w:sz w:val="22"/>
+          <w:szCs w:val="22"/>
           <w:shd w:val="clear" w:fill="auto"/>
         </w:rPr>
         <w:t xml:space="preserve">   </w:t>
       </w:r>
     </w:p>
+    <w:p>
+      <w:pPr>
+        <w:pStyle w:val="Normal"/>
+        <w:spacing w:before="0" w:after="160" w:line="259" w:lineRule="auto"/>
+        <w:ind w:left="0" w:right="0" w:firstLine="0"/>
+        <w:jc w:val="left"/>
+        <w:rPr>
+          <w:rFonts w:ascii="Times New Roman" w:hAnsi="Times New Roman" w:eastAsia="Times New Roman" w:cs="Times New Roman"/>
+          <w:color w:val="auto"/>
+          <w:sz w:val="22"/>
+          <w:szCs w:val="22"/>
+        </w:rPr>
+      </w:pPr>
+      <w:r>
+        <w:rPr>
+          <w:rFonts w:ascii="Times New Roman" w:hAnsi="Times New Roman" w:eastAsia="Times New Roman" w:cs="Times New Roman"/>
+          <w:color w:val="auto"/>
+          <w:sz w:val="22"/>
+          <w:szCs w:val="22"/>
+        </w:rPr>
+        <w:t>3 – Na criação de um novo parâmetro do tipo checkbox, independente do módulo, lembre-se de no select na classe usar: TO_CHAR(NOME_DO_PARAMETRO) AS NOME_DO_PARAMETRO, pois o componente checkEdit do DevExpress só aceita string como valor.</w:t>
+      </w:r>
+    </w:p>
     <w:p xmlns:wp14="http://schemas.microsoft.com/office/word/2010/wordml" wp14:textId="77777777">
       <w:pPr>
         <w:spacing w:before="0" w:after="160" w:line="259"/>
@@ -2702,232 +2870,369 @@
           <w:shd w:val="clear" w:fill="auto"/>
         </w:rPr>
       </w:pPr>
-      <w:r>
-        <w:rPr>
-          <w:rFonts w:ascii="Times New Roman" w:hAnsi="Times New Roman" w:eastAsia="Times New Roman" w:cs="Times New Roman"/>
-          <w:color w:val="auto"/>
-          <w:spacing w:val="0"/>
-          <w:position w:val="0"/>
-          <w:sz w:val="22"/>
-          <w:shd w:val="clear" w:fill="auto"/>
-        </w:rPr>
-        <w:t xml:space="preserve">3 </w:t>
-      </w:r>
-      <w:r>
-        <w:rPr>
-          <w:rFonts w:ascii="Times New Roman" w:hAnsi="Times New Roman" w:eastAsia="Times New Roman" w:cs="Times New Roman"/>
-          <w:color w:val="auto"/>
-          <w:spacing w:val="0"/>
-          <w:position w:val="0"/>
-          <w:sz w:val="22"/>
-          <w:shd w:val="clear" w:fill="auto"/>
-        </w:rPr>
-        <w:t xml:space="preserve">–</w:t>
-      </w:r>
-      <w:r>
-        <w:rPr>
-          <w:rFonts w:ascii="Times New Roman" w:hAnsi="Times New Roman" w:eastAsia="Times New Roman" w:cs="Times New Roman"/>
-          <w:color w:val="auto"/>
-          <w:spacing w:val="0"/>
-          <w:position w:val="0"/>
-          <w:sz w:val="22"/>
-          <w:shd w:val="clear" w:fill="auto"/>
-        </w:rPr>
+    </w:p>
+    <w:p xmlns:wp14="http://schemas.microsoft.com/office/word/2010/wordml" wp14:textId="77777777">
+      <w:pPr>
+        <w:pStyle w:val="Heading1"/>
+        <w:rPr>
+          <w:rFonts w:ascii="Times New Roman" w:hAnsi="Times New Roman" w:eastAsia="Times New Roman" w:cs="Times New Roman"/>
+          <w:color w:val="auto"/>
+          <w:sz w:val="22"/>
+          <w:szCs w:val="22"/>
+        </w:rPr>
+      </w:pPr>
+      <w:bookmarkStart w:name="_Toc959540243" w:id="2075223656"/>
+      <w:r>
+        <w:rPr/>
+        <w:t>Atalhos</w:t>
+      </w:r>
+      <w:r>
+        <w:rPr/>
+        <w:t xml:space="preserve"> Visual Studio:</w:t>
+      </w:r>
+      <w:bookmarkEnd w:id="2075223656"/>
+    </w:p>
+    <w:p xmlns:wp14="http://schemas.microsoft.com/office/word/2010/wordml" wp14:textId="77777777">
+      <w:pPr>
+        <w:spacing w:before="0" w:after="160" w:line="259"/>
+        <w:ind w:left="0" w:right="0" w:firstLine="0"/>
+        <w:jc w:val="left"/>
+        <w:rPr>
+          <w:rFonts w:ascii="Times New Roman" w:hAnsi="Times New Roman" w:eastAsia="Times New Roman" w:cs="Times New Roman"/>
+          <w:color w:val="auto"/>
+          <w:spacing w:val="0"/>
+          <w:position w:val="0"/>
+          <w:sz w:val="22"/>
+          <w:shd w:val="clear" w:fill="auto"/>
+        </w:rPr>
+      </w:pPr>
+      <w:r>
+        <w:rPr>
+          <w:rFonts w:ascii="Times New Roman" w:hAnsi="Times New Roman" w:eastAsia="Times New Roman" w:cs="Times New Roman"/>
+          <w:color w:val="auto"/>
+          <w:spacing w:val="0"/>
+          <w:position w:val="0"/>
+          <w:sz w:val="22"/>
+          <w:shd w:val="clear" w:fill="auto"/>
+        </w:rPr>
+        <w:t xml:space="preserve">Ctrl+F = Buscar palavra no código (Por algum motivo desconhecido, quando você deseja buscar alguma string na solution inteira, se você usar o Ctrl+F em qualquer tela de Design, ele irá encontrar resultados muito mais rápido)</w:t>
+      </w:r>
+    </w:p>
+    <w:p xmlns:wp14="http://schemas.microsoft.com/office/word/2010/wordml" wp14:textId="77777777">
+      <w:pPr>
+        <w:spacing w:before="0" w:after="160" w:line="259"/>
+        <w:ind w:left="0" w:right="0" w:firstLine="0"/>
+        <w:jc w:val="left"/>
+        <w:rPr>
+          <w:rFonts w:ascii="Times New Roman" w:hAnsi="Times New Roman" w:eastAsia="Times New Roman" w:cs="Times New Roman"/>
+          <w:color w:val="auto"/>
+          <w:spacing w:val="0"/>
+          <w:position w:val="0"/>
+          <w:sz w:val="22"/>
+          <w:shd w:val="clear" w:fill="auto"/>
+        </w:rPr>
+      </w:pPr>
+      <w:r>
+        <w:rPr>
+          <w:rFonts w:ascii="Times New Roman" w:hAnsi="Times New Roman" w:eastAsia="Times New Roman" w:cs="Times New Roman"/>
+          <w:color w:val="auto"/>
+          <w:spacing w:val="0"/>
+          <w:position w:val="0"/>
+          <w:sz w:val="22"/>
+          <w:shd w:val="clear" w:fill="auto"/>
+        </w:rPr>
+        <w:t xml:space="preserve">Ctrl+Shift+T = Busca de arquivos na solution inteira.</w:t>
+      </w:r>
+    </w:p>
+    <w:p xmlns:wp14="http://schemas.microsoft.com/office/word/2010/wordml" wp14:textId="77777777">
+      <w:pPr>
+        <w:spacing w:before="0" w:after="160" w:line="259"/>
+        <w:ind w:left="0" w:right="0" w:firstLine="0"/>
+        <w:jc w:val="left"/>
+        <w:rPr>
+          <w:rFonts w:ascii="Times New Roman" w:hAnsi="Times New Roman" w:eastAsia="Times New Roman" w:cs="Times New Roman"/>
+          <w:color w:val="auto"/>
+          <w:spacing w:val="0"/>
+          <w:position w:val="0"/>
+          <w:sz w:val="22"/>
+          <w:shd w:val="clear" w:fill="auto"/>
+        </w:rPr>
+      </w:pPr>
+      <w:r>
+        <w:rPr>
+          <w:rFonts w:ascii="Times New Roman" w:hAnsi="Times New Roman" w:eastAsia="Times New Roman" w:cs="Times New Roman"/>
+          <w:color w:val="auto"/>
+          <w:spacing w:val="0"/>
+          <w:position w:val="0"/>
+          <w:sz w:val="22"/>
+          <w:shd w:val="clear" w:fill="auto"/>
+        </w:rPr>
+        <w:t xml:space="preserve">F7 = Abrir </w:t>
+      </w:r>
+      <w:r>
+        <w:rPr>
+          <w:rFonts w:ascii="Times New Roman" w:hAnsi="Times New Roman" w:eastAsia="Times New Roman" w:cs="Times New Roman"/>
+          <w:color w:val="auto"/>
+          <w:spacing w:val="0"/>
+          <w:position w:val="0"/>
+          <w:sz w:val="22"/>
+          <w:u w:val="single"/>
+          <w:shd w:val="clear" w:fill="auto"/>
+        </w:rPr>
+        <w:t xml:space="preserve">código</w:t>
+      </w:r>
+      <w:r>
+        <w:rPr>
+          <w:rFonts w:ascii="Times New Roman" w:hAnsi="Times New Roman" w:eastAsia="Times New Roman" w:cs="Times New Roman"/>
+          <w:color w:val="auto"/>
+          <w:spacing w:val="0"/>
+          <w:position w:val="0"/>
+          <w:sz w:val="22"/>
+          <w:shd w:val="clear" w:fill="auto"/>
+        </w:rPr>
+        <w:t xml:space="preserve"> a partir do design.</w:t>
+      </w:r>
+    </w:p>
+    <w:p xmlns:wp14="http://schemas.microsoft.com/office/word/2010/wordml" wp14:textId="77777777">
+      <w:pPr>
+        <w:spacing w:before="0" w:after="160" w:line="259"/>
+        <w:ind w:left="0" w:right="0" w:firstLine="0"/>
+        <w:jc w:val="left"/>
+        <w:rPr>
+          <w:rFonts w:ascii="Times New Roman" w:hAnsi="Times New Roman" w:eastAsia="Times New Roman" w:cs="Times New Roman"/>
+          <w:color w:val="auto"/>
+          <w:spacing w:val="0"/>
+          <w:position w:val="0"/>
+          <w:sz w:val="22"/>
+          <w:shd w:val="clear" w:fill="auto"/>
+        </w:rPr>
+      </w:pPr>
+      <w:r>
+        <w:rPr>
+          <w:rFonts w:ascii="Times New Roman" w:hAnsi="Times New Roman" w:eastAsia="Times New Roman" w:cs="Times New Roman"/>
+          <w:color w:val="auto"/>
+          <w:spacing w:val="0"/>
+          <w:position w:val="0"/>
+          <w:sz w:val="22"/>
+          <w:shd w:val="clear" w:fill="auto"/>
+        </w:rPr>
+        <w:t xml:space="preserve">Shift+F7 = Abrir design a partir do código.</w:t>
+      </w:r>
+    </w:p>
+    <w:p xmlns:wp14="http://schemas.microsoft.com/office/word/2010/wordml" wp14:textId="77777777">
+      <w:pPr>
+        <w:spacing w:before="0" w:after="160" w:line="259"/>
+        <w:ind w:left="0" w:right="0" w:firstLine="0"/>
+        <w:jc w:val="left"/>
+        <w:rPr>
+          <w:rFonts w:ascii="Times New Roman" w:hAnsi="Times New Roman" w:eastAsia="Times New Roman" w:cs="Times New Roman"/>
+          <w:color w:val="auto"/>
+          <w:spacing w:val="0"/>
+          <w:position w:val="0"/>
+          <w:sz w:val="22"/>
+          <w:shd w:val="clear" w:fill="auto"/>
+        </w:rPr>
+      </w:pPr>
+    </w:p>
+    <w:p xmlns:wp14="http://schemas.microsoft.com/office/word/2010/wordml" wp14:textId="77777777">
+      <w:pPr>
+        <w:pStyle w:val="Heading1"/>
+        <w:rPr>
+          <w:rFonts w:ascii="Times New Roman" w:hAnsi="Times New Roman" w:eastAsia="Times New Roman" w:cs="Times New Roman"/>
+          <w:color w:val="auto"/>
+          <w:sz w:val="22"/>
+          <w:szCs w:val="22"/>
+        </w:rPr>
+      </w:pPr>
+      <w:bookmarkStart w:name="_Toc587327683" w:id="1069130190"/>
+      <w:r>
+        <w:rPr/>
+        <w:t>Atalhos</w:t>
+      </w:r>
+      <w:r>
+        <w:rPr/>
         <w:t xml:space="preserve"> </w:t>
       </w:r>
-    </w:p>
-    <w:p xmlns:wp14="http://schemas.microsoft.com/office/word/2010/wordml" wp14:textId="77777777">
-      <w:pPr>
-        <w:spacing w:before="0" w:after="160" w:line="259"/>
-        <w:ind w:left="0" w:right="0" w:firstLine="0"/>
-        <w:jc w:val="left"/>
-        <w:rPr>
-          <w:rFonts w:ascii="Times New Roman" w:hAnsi="Times New Roman" w:eastAsia="Times New Roman" w:cs="Times New Roman"/>
-          <w:color w:val="auto"/>
-          <w:spacing w:val="0"/>
-          <w:position w:val="0"/>
-          <w:sz w:val="22"/>
-          <w:shd w:val="clear" w:fill="auto"/>
-        </w:rPr>
-      </w:pPr>
-    </w:p>
-    <w:p xmlns:wp14="http://schemas.microsoft.com/office/word/2010/wordml" wp14:textId="77777777">
+      <w:r>
+        <w:rPr/>
+        <w:t>Toad</w:t>
+      </w:r>
+      <w:r>
+        <w:rPr/>
+        <w:t>:</w:t>
+      </w:r>
+      <w:bookmarkEnd w:id="1069130190"/>
+    </w:p>
+    <w:p xmlns:wp14="http://schemas.microsoft.com/office/word/2010/wordml" wp14:textId="77777777">
+      <w:pPr>
+        <w:spacing w:before="0" w:after="160" w:line="259" w:lineRule="auto"/>
+        <w:ind w:left="0" w:right="0" w:firstLine="0"/>
+        <w:jc w:val="left"/>
+        <w:rPr>
+          <w:rFonts w:ascii="Times New Roman" w:hAnsi="Times New Roman" w:eastAsia="Times New Roman" w:cs="Times New Roman"/>
+          <w:color w:val="auto"/>
+          <w:spacing w:val="0"/>
+          <w:position w:val="0"/>
+          <w:sz w:val="22"/>
+          <w:szCs w:val="22"/>
+          <w:shd w:val="clear" w:fill="auto"/>
+        </w:rPr>
+      </w:pPr>
+    </w:p>
+    <w:p>
+      <w:pPr>
+        <w:pStyle w:val="Normal"/>
+        <w:spacing w:before="0" w:after="160" w:line="259" w:lineRule="auto"/>
+        <w:ind w:left="0" w:right="0" w:firstLine="0"/>
+        <w:jc w:val="left"/>
+        <w:rPr>
+          <w:rFonts w:ascii="Times New Roman" w:hAnsi="Times New Roman" w:eastAsia="Times New Roman" w:cs="Times New Roman"/>
+          <w:color w:val="auto"/>
+          <w:sz w:val="22"/>
+          <w:szCs w:val="22"/>
+        </w:rPr>
+      </w:pPr>
+    </w:p>
+    <w:p>
+      <w:pPr>
+        <w:pStyle w:val="Normal"/>
+        <w:spacing w:before="0" w:after="160" w:line="259" w:lineRule="auto"/>
+        <w:ind w:left="0" w:right="0" w:firstLine="0"/>
+        <w:jc w:val="left"/>
+        <w:rPr>
+          <w:rFonts w:ascii="Times New Roman" w:hAnsi="Times New Roman" w:eastAsia="Times New Roman" w:cs="Times New Roman"/>
+          <w:color w:val="auto"/>
+          <w:sz w:val="22"/>
+          <w:szCs w:val="22"/>
+        </w:rPr>
+      </w:pPr>
+    </w:p>
+    <w:p>
+      <w:pPr>
+        <w:pStyle w:val="Normal"/>
+        <w:spacing w:before="0" w:after="160" w:line="259" w:lineRule="auto"/>
+        <w:ind w:left="0" w:right="0" w:firstLine="0"/>
+        <w:jc w:val="left"/>
+        <w:rPr>
+          <w:rFonts w:ascii="Times New Roman" w:hAnsi="Times New Roman" w:eastAsia="Times New Roman" w:cs="Times New Roman"/>
+          <w:color w:val="auto"/>
+          <w:sz w:val="22"/>
+          <w:szCs w:val="22"/>
+        </w:rPr>
+      </w:pPr>
+    </w:p>
+    <w:p>
+      <w:pPr>
+        <w:pStyle w:val="Normal"/>
+        <w:spacing w:before="0" w:after="160" w:line="259" w:lineRule="auto"/>
+        <w:ind w:left="0" w:right="0" w:firstLine="0"/>
+        <w:jc w:val="left"/>
+        <w:rPr>
+          <w:rFonts w:ascii="Times New Roman" w:hAnsi="Times New Roman" w:eastAsia="Times New Roman" w:cs="Times New Roman"/>
+          <w:color w:val="auto"/>
+          <w:sz w:val="22"/>
+          <w:szCs w:val="22"/>
+        </w:rPr>
+      </w:pPr>
+    </w:p>
+    <w:p>
+      <w:pPr>
+        <w:pStyle w:val="Normal"/>
+        <w:spacing w:before="0" w:after="160" w:line="259" w:lineRule="auto"/>
+        <w:ind w:left="0" w:right="0" w:firstLine="0"/>
+        <w:jc w:val="left"/>
+        <w:rPr>
+          <w:rFonts w:ascii="Times New Roman" w:hAnsi="Times New Roman" w:eastAsia="Times New Roman" w:cs="Times New Roman"/>
+          <w:color w:val="auto"/>
+          <w:sz w:val="22"/>
+          <w:szCs w:val="22"/>
+        </w:rPr>
+      </w:pPr>
+    </w:p>
+    <w:p>
+      <w:pPr>
+        <w:pStyle w:val="Normal"/>
+        <w:spacing w:before="0" w:after="160" w:line="259" w:lineRule="auto"/>
+        <w:ind w:left="0" w:right="0" w:firstLine="0"/>
+        <w:jc w:val="left"/>
+        <w:rPr>
+          <w:rFonts w:ascii="Times New Roman" w:hAnsi="Times New Roman" w:eastAsia="Times New Roman" w:cs="Times New Roman"/>
+          <w:color w:val="auto"/>
+          <w:sz w:val="22"/>
+          <w:szCs w:val="22"/>
+        </w:rPr>
+      </w:pPr>
+    </w:p>
+    <w:p>
+      <w:pPr>
+        <w:pStyle w:val="Normal"/>
+        <w:spacing w:before="0" w:after="160" w:line="259" w:lineRule="auto"/>
+        <w:ind w:left="0" w:right="0" w:firstLine="0"/>
+        <w:jc w:val="left"/>
+        <w:rPr>
+          <w:rFonts w:ascii="Times New Roman" w:hAnsi="Times New Roman" w:eastAsia="Times New Roman" w:cs="Times New Roman"/>
+          <w:color w:val="auto"/>
+          <w:sz w:val="22"/>
+          <w:szCs w:val="22"/>
+        </w:rPr>
+      </w:pPr>
+    </w:p>
+    <w:p>
       <w:pPr>
         <w:pStyle w:val="Heading1"/>
-        <w:rPr>
-          <w:rFonts w:ascii="Times New Roman" w:hAnsi="Times New Roman" w:eastAsia="Times New Roman" w:cs="Times New Roman"/>
-          <w:color w:val="auto"/>
-          <w:sz w:val="22"/>
-          <w:szCs w:val="22"/>
-        </w:rPr>
-      </w:pPr>
-      <w:bookmarkStart w:name="_Toc1485068541" w:id="873781678"/>
-      <w:r>
-        <w:rPr/>
-        <w:t>Atalhos</w:t>
-      </w:r>
-      <w:r>
-        <w:rPr/>
-        <w:t xml:space="preserve"> Visual Studio:</w:t>
-      </w:r>
-      <w:bookmarkEnd w:id="873781678"/>
-    </w:p>
-    <w:p xmlns:wp14="http://schemas.microsoft.com/office/word/2010/wordml" wp14:textId="77777777">
-      <w:pPr>
-        <w:spacing w:before="0" w:after="160" w:line="259"/>
-        <w:ind w:left="0" w:right="0" w:firstLine="0"/>
-        <w:jc w:val="left"/>
-        <w:rPr>
-          <w:rFonts w:ascii="Times New Roman" w:hAnsi="Times New Roman" w:eastAsia="Times New Roman" w:cs="Times New Roman"/>
-          <w:color w:val="auto"/>
-          <w:spacing w:val="0"/>
-          <w:position w:val="0"/>
-          <w:sz w:val="22"/>
-          <w:shd w:val="clear" w:fill="auto"/>
-        </w:rPr>
-      </w:pPr>
-      <w:r>
-        <w:rPr>
-          <w:rFonts w:ascii="Times New Roman" w:hAnsi="Times New Roman" w:eastAsia="Times New Roman" w:cs="Times New Roman"/>
-          <w:color w:val="auto"/>
-          <w:spacing w:val="0"/>
-          <w:position w:val="0"/>
-          <w:sz w:val="22"/>
-          <w:shd w:val="clear" w:fill="auto"/>
-        </w:rPr>
-        <w:t xml:space="preserve">Ctrl+F = Buscar palavra no código (Por algum motivo desconhecido, quando você deseja buscar alguma string na solution inteira, se você usar o Ctrl+F em qualquer tela de Design, ele irá encontrar resultados muito mais rápido)</w:t>
-      </w:r>
-    </w:p>
-    <w:p xmlns:wp14="http://schemas.microsoft.com/office/word/2010/wordml" wp14:textId="77777777">
-      <w:pPr>
-        <w:spacing w:before="0" w:after="160" w:line="259"/>
-        <w:ind w:left="0" w:right="0" w:firstLine="0"/>
-        <w:jc w:val="left"/>
-        <w:rPr>
-          <w:rFonts w:ascii="Times New Roman" w:hAnsi="Times New Roman" w:eastAsia="Times New Roman" w:cs="Times New Roman"/>
-          <w:color w:val="auto"/>
-          <w:spacing w:val="0"/>
-          <w:position w:val="0"/>
-          <w:sz w:val="22"/>
-          <w:shd w:val="clear" w:fill="auto"/>
-        </w:rPr>
-      </w:pPr>
-      <w:r>
-        <w:rPr>
-          <w:rFonts w:ascii="Times New Roman" w:hAnsi="Times New Roman" w:eastAsia="Times New Roman" w:cs="Times New Roman"/>
-          <w:color w:val="auto"/>
-          <w:spacing w:val="0"/>
-          <w:position w:val="0"/>
-          <w:sz w:val="22"/>
-          <w:shd w:val="clear" w:fill="auto"/>
-        </w:rPr>
-        <w:t xml:space="preserve">Ctrl+Shift+T = Busca de arquivos na solution inteira.</w:t>
-      </w:r>
-    </w:p>
-    <w:p xmlns:wp14="http://schemas.microsoft.com/office/word/2010/wordml" wp14:textId="77777777">
-      <w:pPr>
-        <w:spacing w:before="0" w:after="160" w:line="259"/>
-        <w:ind w:left="0" w:right="0" w:firstLine="0"/>
-        <w:jc w:val="left"/>
-        <w:rPr>
-          <w:rFonts w:ascii="Times New Roman" w:hAnsi="Times New Roman" w:eastAsia="Times New Roman" w:cs="Times New Roman"/>
-          <w:color w:val="auto"/>
-          <w:spacing w:val="0"/>
-          <w:position w:val="0"/>
-          <w:sz w:val="22"/>
-          <w:shd w:val="clear" w:fill="auto"/>
-        </w:rPr>
-      </w:pPr>
-      <w:r>
-        <w:rPr>
-          <w:rFonts w:ascii="Times New Roman" w:hAnsi="Times New Roman" w:eastAsia="Times New Roman" w:cs="Times New Roman"/>
-          <w:color w:val="auto"/>
-          <w:spacing w:val="0"/>
-          <w:position w:val="0"/>
-          <w:sz w:val="22"/>
-          <w:shd w:val="clear" w:fill="auto"/>
-        </w:rPr>
-        <w:t xml:space="preserve">F7 = Abrir </w:t>
-      </w:r>
-      <w:r>
-        <w:rPr>
-          <w:rFonts w:ascii="Times New Roman" w:hAnsi="Times New Roman" w:eastAsia="Times New Roman" w:cs="Times New Roman"/>
-          <w:color w:val="auto"/>
-          <w:spacing w:val="0"/>
-          <w:position w:val="0"/>
-          <w:sz w:val="22"/>
-          <w:u w:val="single"/>
-          <w:shd w:val="clear" w:fill="auto"/>
-        </w:rPr>
-        <w:t xml:space="preserve">código</w:t>
-      </w:r>
-      <w:r>
-        <w:rPr>
-          <w:rFonts w:ascii="Times New Roman" w:hAnsi="Times New Roman" w:eastAsia="Times New Roman" w:cs="Times New Roman"/>
-          <w:color w:val="auto"/>
-          <w:spacing w:val="0"/>
-          <w:position w:val="0"/>
-          <w:sz w:val="22"/>
-          <w:shd w:val="clear" w:fill="auto"/>
-        </w:rPr>
-        <w:t xml:space="preserve"> a partir do design.</w:t>
-      </w:r>
-    </w:p>
-    <w:p xmlns:wp14="http://schemas.microsoft.com/office/word/2010/wordml" wp14:textId="77777777">
-      <w:pPr>
-        <w:spacing w:before="0" w:after="160" w:line="259"/>
-        <w:ind w:left="0" w:right="0" w:firstLine="0"/>
-        <w:jc w:val="left"/>
-        <w:rPr>
-          <w:rFonts w:ascii="Times New Roman" w:hAnsi="Times New Roman" w:eastAsia="Times New Roman" w:cs="Times New Roman"/>
-          <w:color w:val="auto"/>
-          <w:spacing w:val="0"/>
-          <w:position w:val="0"/>
-          <w:sz w:val="22"/>
-          <w:shd w:val="clear" w:fill="auto"/>
-        </w:rPr>
-      </w:pPr>
-      <w:r>
-        <w:rPr>
-          <w:rFonts w:ascii="Times New Roman" w:hAnsi="Times New Roman" w:eastAsia="Times New Roman" w:cs="Times New Roman"/>
-          <w:color w:val="auto"/>
-          <w:spacing w:val="0"/>
-          <w:position w:val="0"/>
-          <w:sz w:val="22"/>
-          <w:shd w:val="clear" w:fill="auto"/>
-        </w:rPr>
-        <w:t xml:space="preserve">Shift+F7 = Abrir design a partir do código.</w:t>
-      </w:r>
-    </w:p>
-    <w:p xmlns:wp14="http://schemas.microsoft.com/office/word/2010/wordml" wp14:textId="77777777">
-      <w:pPr>
-        <w:spacing w:before="0" w:after="160" w:line="259"/>
-        <w:ind w:left="0" w:right="0" w:firstLine="0"/>
-        <w:jc w:val="left"/>
-        <w:rPr>
-          <w:rFonts w:ascii="Times New Roman" w:hAnsi="Times New Roman" w:eastAsia="Times New Roman" w:cs="Times New Roman"/>
-          <w:color w:val="auto"/>
-          <w:spacing w:val="0"/>
-          <w:position w:val="0"/>
-          <w:sz w:val="22"/>
-          <w:shd w:val="clear" w:fill="auto"/>
-        </w:rPr>
-      </w:pPr>
-    </w:p>
-    <w:p xmlns:wp14="http://schemas.microsoft.com/office/word/2010/wordml" wp14:textId="77777777">
+      </w:pPr>
+      <w:bookmarkStart w:name="_Toc500581379" w:id="549765894"/>
+      <w:r>
+        <w:rPr/>
+        <w:t xml:space="preserve">Como </w:t>
+      </w:r>
+      <w:r>
+        <w:rPr/>
+        <w:t>criar</w:t>
+      </w:r>
+      <w:r>
+        <w:rPr/>
+        <w:t xml:space="preserve"> </w:t>
+      </w:r>
+      <w:r>
+        <w:rPr/>
+        <w:t>permissões</w:t>
+      </w:r>
+      <w:r>
+        <w:rPr/>
+        <w:t>:</w:t>
+      </w:r>
+      <w:bookmarkEnd w:id="549765894"/>
+    </w:p>
+    <w:p>
+      <w:pPr>
+        <w:pStyle w:val="Normal"/>
+        <w:spacing w:before="0" w:after="160" w:line="259" w:lineRule="auto"/>
+        <w:ind w:left="0" w:right="0" w:firstLine="0"/>
+        <w:jc w:val="left"/>
+      </w:pPr>
+      <w:r>
+        <w:rPr>
+          <w:rFonts w:ascii="Times New Roman" w:hAnsi="Times New Roman" w:eastAsia="Times New Roman" w:cs="Times New Roman"/>
+          <w:color w:val="auto"/>
+          <w:sz w:val="22"/>
+          <w:szCs w:val="22"/>
+        </w:rPr>
+        <w:t xml:space="preserve"> </w:t>
+      </w:r>
+    </w:p>
+    <w:p>
       <w:pPr>
         <w:pStyle w:val="Heading1"/>
-        <w:rPr>
-          <w:rFonts w:ascii="Times New Roman" w:hAnsi="Times New Roman" w:eastAsia="Times New Roman" w:cs="Times New Roman"/>
-          <w:color w:val="auto"/>
-          <w:sz w:val="22"/>
-          <w:szCs w:val="22"/>
-        </w:rPr>
-      </w:pPr>
-      <w:bookmarkStart w:name="_Toc367620786" w:id="771846944"/>
-      <w:r>
-        <w:rPr/>
-        <w:t>Atalhos</w:t>
+      </w:pPr>
+      <w:bookmarkStart w:name="_Toc1111790847" w:id="1398801508"/>
+      <w:r>
+        <w:rPr/>
+        <w:t xml:space="preserve">Como </w:t>
+      </w:r>
+      <w:r>
+        <w:rPr/>
+        <w:t>criar</w:t>
       </w:r>
       <w:r>
         <w:rPr/>
@@ -2935,166 +3240,21 @@
       </w:r>
       <w:r>
         <w:rPr/>
-        <w:t>Toad</w:t>
+        <w:t>permissão</w:t>
+      </w:r>
+      <w:r>
+        <w:rPr/>
+        <w:t xml:space="preserve"> para consulta </w:t>
+      </w:r>
+      <w:r>
+        <w:rPr/>
+        <w:t>personalizada</w:t>
       </w:r>
       <w:r>
         <w:rPr/>
         <w:t>:</w:t>
       </w:r>
-      <w:bookmarkEnd w:id="771846944"/>
-    </w:p>
-    <w:p xmlns:wp14="http://schemas.microsoft.com/office/word/2010/wordml" wp14:textId="77777777">
-      <w:pPr>
-        <w:spacing w:before="0" w:after="160" w:line="259" w:lineRule="auto"/>
-        <w:ind w:left="0" w:right="0" w:firstLine="0"/>
-        <w:jc w:val="left"/>
-        <w:rPr>
-          <w:rFonts w:ascii="Times New Roman" w:hAnsi="Times New Roman" w:eastAsia="Times New Roman" w:cs="Times New Roman"/>
-          <w:color w:val="auto"/>
-          <w:spacing w:val="0"/>
-          <w:position w:val="0"/>
-          <w:sz w:val="22"/>
-          <w:szCs w:val="22"/>
-          <w:shd w:val="clear" w:fill="auto"/>
-        </w:rPr>
-      </w:pPr>
-    </w:p>
-    <w:p>
-      <w:pPr>
-        <w:pStyle w:val="Normal"/>
-        <w:spacing w:before="0" w:after="160" w:line="259" w:lineRule="auto"/>
-        <w:ind w:left="0" w:right="0" w:firstLine="0"/>
-        <w:jc w:val="left"/>
-        <w:rPr>
-          <w:rFonts w:ascii="Times New Roman" w:hAnsi="Times New Roman" w:eastAsia="Times New Roman" w:cs="Times New Roman"/>
-          <w:color w:val="auto"/>
-          <w:sz w:val="22"/>
-          <w:szCs w:val="22"/>
-        </w:rPr>
-      </w:pPr>
-    </w:p>
-    <w:p>
-      <w:pPr>
-        <w:pStyle w:val="Normal"/>
-        <w:spacing w:before="0" w:after="160" w:line="259" w:lineRule="auto"/>
-        <w:ind w:left="0" w:right="0" w:firstLine="0"/>
-        <w:jc w:val="left"/>
-        <w:rPr>
-          <w:rFonts w:ascii="Times New Roman" w:hAnsi="Times New Roman" w:eastAsia="Times New Roman" w:cs="Times New Roman"/>
-          <w:color w:val="auto"/>
-          <w:sz w:val="22"/>
-          <w:szCs w:val="22"/>
-        </w:rPr>
-      </w:pPr>
-    </w:p>
-    <w:p>
-      <w:pPr>
-        <w:pStyle w:val="Normal"/>
-        <w:spacing w:before="0" w:after="160" w:line="259" w:lineRule="auto"/>
-        <w:ind w:left="0" w:right="0" w:firstLine="0"/>
-        <w:jc w:val="left"/>
-        <w:rPr>
-          <w:rFonts w:ascii="Times New Roman" w:hAnsi="Times New Roman" w:eastAsia="Times New Roman" w:cs="Times New Roman"/>
-          <w:color w:val="auto"/>
-          <w:sz w:val="22"/>
-          <w:szCs w:val="22"/>
-        </w:rPr>
-      </w:pPr>
-    </w:p>
-    <w:p>
-      <w:pPr>
-        <w:pStyle w:val="Normal"/>
-        <w:spacing w:before="0" w:after="160" w:line="259" w:lineRule="auto"/>
-        <w:ind w:left="0" w:right="0" w:firstLine="0"/>
-        <w:jc w:val="left"/>
-        <w:rPr>
-          <w:rFonts w:ascii="Times New Roman" w:hAnsi="Times New Roman" w:eastAsia="Times New Roman" w:cs="Times New Roman"/>
-          <w:color w:val="auto"/>
-          <w:sz w:val="22"/>
-          <w:szCs w:val="22"/>
-        </w:rPr>
-      </w:pPr>
-    </w:p>
-    <w:p>
-      <w:pPr>
-        <w:pStyle w:val="Normal"/>
-        <w:spacing w:before="0" w:after="160" w:line="259" w:lineRule="auto"/>
-        <w:ind w:left="0" w:right="0" w:firstLine="0"/>
-        <w:jc w:val="left"/>
-        <w:rPr>
-          <w:rFonts w:ascii="Times New Roman" w:hAnsi="Times New Roman" w:eastAsia="Times New Roman" w:cs="Times New Roman"/>
-          <w:color w:val="auto"/>
-          <w:sz w:val="22"/>
-          <w:szCs w:val="22"/>
-        </w:rPr>
-      </w:pPr>
-    </w:p>
-    <w:p>
-      <w:pPr>
-        <w:pStyle w:val="Normal"/>
-        <w:spacing w:before="0" w:after="160" w:line="259" w:lineRule="auto"/>
-        <w:ind w:left="0" w:right="0" w:firstLine="0"/>
-        <w:jc w:val="left"/>
-        <w:rPr>
-          <w:rFonts w:ascii="Times New Roman" w:hAnsi="Times New Roman" w:eastAsia="Times New Roman" w:cs="Times New Roman"/>
-          <w:color w:val="auto"/>
-          <w:sz w:val="22"/>
-          <w:szCs w:val="22"/>
-        </w:rPr>
-      </w:pPr>
-    </w:p>
-    <w:p>
-      <w:pPr>
-        <w:pStyle w:val="Normal"/>
-        <w:spacing w:before="0" w:after="160" w:line="259" w:lineRule="auto"/>
-        <w:ind w:left="0" w:right="0" w:firstLine="0"/>
-        <w:jc w:val="left"/>
-        <w:rPr>
-          <w:rFonts w:ascii="Times New Roman" w:hAnsi="Times New Roman" w:eastAsia="Times New Roman" w:cs="Times New Roman"/>
-          <w:color w:val="auto"/>
-          <w:sz w:val="22"/>
-          <w:szCs w:val="22"/>
-        </w:rPr>
-      </w:pPr>
-    </w:p>
-    <w:p>
-      <w:pPr>
-        <w:pStyle w:val="Heading1"/>
-      </w:pPr>
-      <w:bookmarkStart w:name="_Toc1059276042" w:id="1121019304"/>
-      <w:r>
-        <w:rPr/>
-        <w:t>Como criar permissões:</w:t>
-      </w:r>
-      <w:bookmarkEnd w:id="1121019304"/>
-    </w:p>
-    <w:p>
-      <w:pPr>
-        <w:pStyle w:val="Normal"/>
-        <w:spacing w:before="0" w:after="160" w:line="259" w:lineRule="auto"/>
-        <w:ind w:left="0" w:right="0" w:firstLine="0"/>
-        <w:jc w:val="left"/>
-      </w:pPr>
-      <w:r>
-        <w:rPr>
-          <w:rFonts w:ascii="Times New Roman" w:hAnsi="Times New Roman" w:eastAsia="Times New Roman" w:cs="Times New Roman"/>
-          <w:color w:val="auto"/>
-          <w:sz w:val="22"/>
-          <w:szCs w:val="22"/>
-        </w:rPr>
-        <w:t xml:space="preserve"> </w:t>
-      </w:r>
-    </w:p>
-    <w:p>
-      <w:pPr>
-        <w:pStyle w:val="Heading1"/>
-      </w:pPr>
-      <w:bookmarkStart w:name="_Toc1184301431" w:id="446650942"/>
-      <w:r>
-        <w:rPr/>
-        <w:t>Como criar permissão para consulta personalizada:</w:t>
-      </w:r>
-      <w:bookmarkEnd w:id="446650942"/>
+      <w:bookmarkEnd w:id="1398801508"/>
     </w:p>
     <w:p>
       <w:pPr>

</xml_diff>

<commit_message>
Inserção da release de como atualizar base dev
</commit_message>
<xml_diff>
--- a/Manual do estagiário.docx
+++ b/Manual do estagiário.docx
@@ -46,14 +46,14 @@
     </w:p>
     <w:sdt>
       <w:sdtPr>
-        <w:id w:val="568125851"/>
+        <w:id w:val="1273408713"/>
         <w:docPartObj>
           <w:docPartGallery w:val="Table of Contents"/>
           <w:docPartUnique/>
         </w:docPartObj>
       </w:sdtPr>
       <w:sdtContent>
-        <w:p xmlns:wp14="http://schemas.microsoft.com/office/word/2010/wordml" wp14:textId="5DF4BC22">
+        <w:p xmlns:wp14="http://schemas.microsoft.com/office/word/2010/wordml" wp14:textId="00189C26">
           <w:pPr>
             <w:pStyle w:val="TOC1"/>
             <w:tabs>
@@ -75,7 +75,7 @@
           <w:r>
             <w:fldChar w:fldCharType="separate"/>
           </w:r>
-          <w:hyperlink w:anchor="_Toc1997654320">
+          <w:hyperlink w:anchor="_Toc697024930">
             <w:r>
               <w:rPr>
                 <w:rStyle w:val="Hyperlink"/>
@@ -89,7 +89,7 @@
               <w:fldChar w:fldCharType="begin"/>
             </w:r>
             <w:r>
-              <w:instrText xml:space="preserve">PAGEREF _Toc1997654320 \h</w:instrText>
+              <w:instrText xml:space="preserve">PAGEREF _Toc697024930 \h</w:instrText>
             </w:r>
             <w:r>
               <w:fldChar w:fldCharType="separate"/>
@@ -105,7 +105,7 @@
             </w:r>
           </w:hyperlink>
         </w:p>
-        <w:p xmlns:wp14="http://schemas.microsoft.com/office/word/2010/wordml" wp14:textId="14D96787">
+        <w:p xmlns:wp14="http://schemas.microsoft.com/office/word/2010/wordml" wp14:textId="01E181C3">
           <w:pPr>
             <w:pStyle w:val="TOC1"/>
             <w:tabs>
@@ -118,7 +118,7 @@
               <w:rStyle w:val="Hyperlink"/>
             </w:rPr>
           </w:pPr>
-          <w:hyperlink w:anchor="_Toc1615236522">
+          <w:hyperlink w:anchor="_Toc1666883685">
             <w:r>
               <w:rPr>
                 <w:rStyle w:val="Hyperlink"/>
@@ -132,7 +132,7 @@
               <w:fldChar w:fldCharType="begin"/>
             </w:r>
             <w:r>
-              <w:instrText xml:space="preserve">PAGEREF _Toc1615236522 \h</w:instrText>
+              <w:instrText xml:space="preserve">PAGEREF _Toc1666883685 \h</w:instrText>
             </w:r>
             <w:r>
               <w:fldChar w:fldCharType="separate"/>
@@ -148,7 +148,7 @@
             </w:r>
           </w:hyperlink>
         </w:p>
-        <w:p xmlns:wp14="http://schemas.microsoft.com/office/word/2010/wordml" wp14:textId="3D6FC193">
+        <w:p xmlns:wp14="http://schemas.microsoft.com/office/word/2010/wordml" wp14:textId="72BA567E">
           <w:pPr>
             <w:pStyle w:val="TOC1"/>
             <w:tabs>
@@ -161,12 +161,12 @@
               <w:rStyle w:val="Hyperlink"/>
             </w:rPr>
           </w:pPr>
-          <w:hyperlink w:anchor="_Toc1186889648">
+          <w:hyperlink w:anchor="_Toc1695381932">
             <w:r>
               <w:rPr>
                 <w:rStyle w:val="Hyperlink"/>
               </w:rPr>
-              <w:t>Dicas do Visual Studio:</w:t>
+              <w:t>COMO ATUALIZAR BASE DEV (RELEASE):</w:t>
             </w:r>
             <w:r>
               <w:tab/>
@@ -175,7 +175,7 @@
               <w:fldChar w:fldCharType="begin"/>
             </w:r>
             <w:r>
-              <w:instrText xml:space="preserve">PAGEREF _Toc1186889648 \h</w:instrText>
+              <w:instrText xml:space="preserve">PAGEREF _Toc1695381932 \h</w:instrText>
             </w:r>
             <w:r>
               <w:fldChar w:fldCharType="separate"/>
@@ -191,7 +191,7 @@
             </w:r>
           </w:hyperlink>
         </w:p>
-        <w:p xmlns:wp14="http://schemas.microsoft.com/office/word/2010/wordml" wp14:textId="364BC353">
+        <w:p xmlns:wp14="http://schemas.microsoft.com/office/word/2010/wordml" wp14:textId="624E1BB6">
           <w:pPr>
             <w:pStyle w:val="TOC1"/>
             <w:tabs>
@@ -204,12 +204,12 @@
               <w:rStyle w:val="Hyperlink"/>
             </w:rPr>
           </w:pPr>
-          <w:hyperlink w:anchor="_Toc959540243">
+          <w:hyperlink w:anchor="_Toc1738245530">
             <w:r>
               <w:rPr>
                 <w:rStyle w:val="Hyperlink"/>
               </w:rPr>
-              <w:t>Atalhos Visual Studio:</w:t>
+              <w:t>Como gerar sinônimos:</w:t>
             </w:r>
             <w:r>
               <w:tab/>
@@ -218,7 +218,7 @@
               <w:fldChar w:fldCharType="begin"/>
             </w:r>
             <w:r>
-              <w:instrText xml:space="preserve">PAGEREF _Toc959540243 \h</w:instrText>
+              <w:instrText xml:space="preserve">PAGEREF _Toc1738245530 \h</w:instrText>
             </w:r>
             <w:r>
               <w:fldChar w:fldCharType="separate"/>
@@ -227,14 +227,14 @@
               <w:rPr>
                 <w:rStyle w:val="Hyperlink"/>
               </w:rPr>
-              <w:t>3</w:t>
+              <w:t>4</w:t>
             </w:r>
             <w:r>
               <w:fldChar w:fldCharType="end"/>
             </w:r>
           </w:hyperlink>
         </w:p>
-        <w:p xmlns:wp14="http://schemas.microsoft.com/office/word/2010/wordml" wp14:textId="2E4C6A24">
+        <w:p xmlns:wp14="http://schemas.microsoft.com/office/word/2010/wordml" wp14:textId="3581EB31">
           <w:pPr>
             <w:pStyle w:val="TOC1"/>
             <w:tabs>
@@ -247,12 +247,12 @@
               <w:rStyle w:val="Hyperlink"/>
             </w:rPr>
           </w:pPr>
-          <w:hyperlink w:anchor="_Toc587327683">
+          <w:hyperlink w:anchor="_Toc1927688593">
             <w:r>
               <w:rPr>
                 <w:rStyle w:val="Hyperlink"/>
               </w:rPr>
-              <w:t>Atalhos Toad:</w:t>
+              <w:t>Dicas do Visual Studio:</w:t>
             </w:r>
             <w:r>
               <w:tab/>
@@ -261,7 +261,7 @@
               <w:fldChar w:fldCharType="begin"/>
             </w:r>
             <w:r>
-              <w:instrText xml:space="preserve">PAGEREF _Toc587327683 \h</w:instrText>
+              <w:instrText xml:space="preserve">PAGEREF _Toc1927688593 \h</w:instrText>
             </w:r>
             <w:r>
               <w:fldChar w:fldCharType="separate"/>
@@ -270,7 +270,7 @@
               <w:rPr>
                 <w:rStyle w:val="Hyperlink"/>
               </w:rPr>
-              <w:t>3</w:t>
+              <w:t>5</w:t>
             </w:r>
             <w:r>
               <w:fldChar w:fldCharType="end"/>
@@ -288,12 +288,12 @@
               <w:rStyle w:val="Hyperlink"/>
             </w:rPr>
           </w:pPr>
-          <w:hyperlink w:anchor="_Toc500581379">
+          <w:hyperlink w:anchor="_Toc1898807555">
             <w:r>
               <w:rPr>
                 <w:rStyle w:val="Hyperlink"/>
               </w:rPr>
-              <w:t>Como criar permissões:</w:t>
+              <w:t>Atalhos Visual Studio:</w:t>
             </w:r>
             <w:r>
               <w:tab/>
@@ -302,7 +302,7 @@
               <w:fldChar w:fldCharType="begin"/>
             </w:r>
             <w:r>
-              <w:instrText xml:space="preserve">PAGEREF _Toc500581379 \h</w:instrText>
+              <w:instrText xml:space="preserve">PAGEREF _Toc1898807555 \h</w:instrText>
             </w:r>
             <w:r>
               <w:fldChar w:fldCharType="separate"/>
@@ -311,7 +311,7 @@
               <w:rPr>
                 <w:rStyle w:val="Hyperlink"/>
               </w:rPr>
-              <w:t>4</w:t>
+              <w:t>6</w:t>
             </w:r>
             <w:r>
               <w:fldChar w:fldCharType="end"/>
@@ -329,7 +329,89 @@
               <w:rStyle w:val="Hyperlink"/>
             </w:rPr>
           </w:pPr>
-          <w:hyperlink w:anchor="_Toc1111790847">
+          <w:hyperlink w:anchor="_Toc359927380">
+            <w:r>
+              <w:rPr>
+                <w:rStyle w:val="Hyperlink"/>
+              </w:rPr>
+              <w:t>Atalhos Toad:</w:t>
+            </w:r>
+            <w:r>
+              <w:tab/>
+            </w:r>
+            <w:r>
+              <w:fldChar w:fldCharType="begin"/>
+            </w:r>
+            <w:r>
+              <w:instrText xml:space="preserve">PAGEREF _Toc359927380 \h</w:instrText>
+            </w:r>
+            <w:r>
+              <w:fldChar w:fldCharType="separate"/>
+            </w:r>
+            <w:r>
+              <w:rPr>
+                <w:rStyle w:val="Hyperlink"/>
+              </w:rPr>
+              <w:t>6</w:t>
+            </w:r>
+            <w:r>
+              <w:fldChar w:fldCharType="end"/>
+            </w:r>
+          </w:hyperlink>
+        </w:p>
+        <w:p>
+          <w:pPr>
+            <w:pStyle w:val="TOC1"/>
+            <w:tabs>
+              <w:tab w:val="right" w:leader="dot" w:pos="9360"/>
+            </w:tabs>
+            <w:bidi w:val="0"/>
+            <w:rPr>
+              <w:rStyle w:val="Hyperlink"/>
+            </w:rPr>
+          </w:pPr>
+          <w:hyperlink w:anchor="_Toc1250436596">
+            <w:r>
+              <w:rPr>
+                <w:rStyle w:val="Hyperlink"/>
+              </w:rPr>
+              <w:t>Como criar permissões:</w:t>
+            </w:r>
+            <w:r>
+              <w:tab/>
+            </w:r>
+            <w:r>
+              <w:fldChar w:fldCharType="begin"/>
+            </w:r>
+            <w:r>
+              <w:instrText xml:space="preserve">PAGEREF _Toc1250436596 \h</w:instrText>
+            </w:r>
+            <w:r>
+              <w:fldChar w:fldCharType="separate"/>
+            </w:r>
+            <w:r>
+              <w:rPr>
+                <w:rStyle w:val="Hyperlink"/>
+              </w:rPr>
+              <w:t>6</w:t>
+            </w:r>
+            <w:r>
+              <w:fldChar w:fldCharType="end"/>
+            </w:r>
+          </w:hyperlink>
+        </w:p>
+        <w:p>
+          <w:pPr>
+            <w:pStyle w:val="TOC1"/>
+            <w:tabs>
+              <w:tab w:val="right" w:leader="dot" w:pos="9360"/>
+            </w:tabs>
+            <w:bidi w:val="0"/>
+            <w:rPr>
+              <w:rStyle w:val="Hyperlink"/>
+            </w:rPr>
+          </w:pPr>
+          <w:hyperlink w:anchor="_Toc469501299">
             <w:r>
               <w:rPr>
                 <w:rStyle w:val="Hyperlink"/>
@@ -343,7 +425,7 @@
               <w:fldChar w:fldCharType="begin"/>
             </w:r>
             <w:r>
-              <w:instrText xml:space="preserve">PAGEREF _Toc1111790847 \h</w:instrText>
+              <w:instrText xml:space="preserve">PAGEREF _Toc469501299 \h</w:instrText>
             </w:r>
             <w:r>
               <w:fldChar w:fldCharType="separate"/>
@@ -352,7 +434,7 @@
               <w:rPr>
                 <w:rStyle w:val="Hyperlink"/>
               </w:rPr>
-              <w:t>4</w:t>
+              <w:t>7</w:t>
             </w:r>
             <w:r>
               <w:fldChar w:fldCharType="end"/>
@@ -588,67 +670,17 @@
         </w:rPr>
       </w:pPr>
     </w:p>
-    <w:p xmlns:wp14="http://schemas.microsoft.com/office/word/2010/wordml" wp14:textId="2EC30203">
-      <w:pPr>
-        <w:pStyle w:val="Normal"/>
-        <w:spacing w:before="100" w:after="100" w:line="240" w:lineRule="auto"/>
-        <w:ind w:left="0" w:right="0" w:firstLine="0"/>
-        <w:jc w:val="left"/>
-        <w:rPr>
-          <w:rFonts w:ascii="Times New Roman" w:hAnsi="Times New Roman" w:eastAsia="Times New Roman" w:cs="Times New Roman"/>
-          <w:color w:val="auto"/>
-          <w:sz w:val="21"/>
-          <w:szCs w:val="21"/>
-        </w:rPr>
-      </w:pPr>
-    </w:p>
-    <w:p xmlns:wp14="http://schemas.microsoft.com/office/word/2010/wordml" wp14:textId="308F9802">
-      <w:pPr>
-        <w:pStyle w:val="Normal"/>
-        <w:spacing w:before="100" w:after="100" w:line="240" w:lineRule="auto"/>
-        <w:ind w:left="0" w:right="0" w:firstLine="0"/>
-        <w:jc w:val="left"/>
-        <w:rPr>
-          <w:rFonts w:ascii="Times New Roman" w:hAnsi="Times New Roman" w:eastAsia="Times New Roman" w:cs="Times New Roman"/>
-          <w:color w:val="auto"/>
-          <w:sz w:val="21"/>
-          <w:szCs w:val="21"/>
-        </w:rPr>
-      </w:pPr>
-    </w:p>
-    <w:p xmlns:wp14="http://schemas.microsoft.com/office/word/2010/wordml" wp14:textId="4BB0ED44">
-      <w:pPr>
-        <w:pStyle w:val="Normal"/>
-        <w:spacing w:before="100" w:after="100" w:line="240" w:lineRule="auto"/>
-        <w:ind w:left="0" w:right="0" w:firstLine="0"/>
-        <w:jc w:val="left"/>
-        <w:rPr>
-          <w:rFonts w:ascii="Times New Roman" w:hAnsi="Times New Roman" w:eastAsia="Times New Roman" w:cs="Times New Roman"/>
-          <w:color w:val="auto"/>
-          <w:sz w:val="21"/>
-          <w:szCs w:val="21"/>
-        </w:rPr>
-      </w:pPr>
-    </w:p>
-    <w:p>
+    <w:p>
+      <w:r>
+        <w:br w:type="page"/>
+      </w:r>
+    </w:p>
+    <w:p xmlns:wp14="http://schemas.microsoft.com/office/word/2010/wordml" wp14:textId="77C78AEE">
       <w:pPr>
         <w:pStyle w:val="Heading1"/>
         <w:spacing w:before="100" w:after="100" w:line="240" w:lineRule="auto"/>
         <w:ind w:left="0" w:right="0" w:firstLine="0"/>
         <w:jc w:val="left"/>
-      </w:pPr>
-    </w:p>
-    <w:p>
-      <w:pPr>
-        <w:pStyle w:val="Normal"/>
-      </w:pPr>
-    </w:p>
-    <w:p xmlns:wp14="http://schemas.microsoft.com/office/word/2010/wordml" wp14:textId="1F5E5089">
-      <w:pPr>
-        <w:pStyle w:val="Heading1"/>
-        <w:spacing w:before="100" w:after="100" w:line="240" w:lineRule="auto"/>
-        <w:ind w:left="0" w:right="0" w:firstLine="0"/>
-        <w:jc w:val="left"/>
         <w:rPr>
           <w:rFonts w:ascii="Times New Roman" w:hAnsi="Times New Roman" w:eastAsia="Times New Roman" w:cs="Times New Roman"/>
           <w:color w:val="auto"/>
@@ -659,7 +691,7 @@
           <w:shd w:val="clear" w:fill="auto"/>
         </w:rPr>
       </w:pPr>
-      <w:bookmarkStart w:name="_Toc1997654320" w:id="1135405815"/>
+      <w:bookmarkStart w:name="_Toc697024930" w:id="2025615333"/>
       <w:r>
         <w:rPr/>
         <w:t>Dicas</w:t>
@@ -676,7 +708,7 @@
         <w:rPr/>
         <w:t>:</w:t>
       </w:r>
-      <w:bookmarkEnd w:id="1135405815"/>
+      <w:bookmarkEnd w:id="2025615333"/>
     </w:p>
     <w:p xmlns:wp14="http://schemas.microsoft.com/office/word/2010/wordml" wp14:textId="77777777">
       <w:pPr>
@@ -1034,12 +1066,12 @@
         <w:t xml:space="preserve"> </w:t>
       </w:r>
     </w:p>
-    <w:p xmlns:wp14="http://schemas.microsoft.com/office/word/2010/wordml" wp14:textId="2C094967">
-      <w:pPr>
-        <w:pStyle w:val="Heading1"/>
-      </w:pPr>
-    </w:p>
-    <w:p xmlns:wp14="http://schemas.microsoft.com/office/word/2010/wordml" wp14:textId="2ABBA921">
+    <w:p>
+      <w:r>
+        <w:br w:type="page"/>
+      </w:r>
+    </w:p>
+    <w:p xmlns:wp14="http://schemas.microsoft.com/office/word/2010/wordml" wp14:textId="2DE21DFF">
       <w:pPr>
         <w:pStyle w:val="Heading1"/>
         <w:rPr>
@@ -1049,7 +1081,7 @@
           <w:szCs w:val="28"/>
         </w:rPr>
       </w:pPr>
-      <w:bookmarkStart w:name="_Toc1615236522" w:id="1897708454"/>
+      <w:bookmarkStart w:name="_Toc1666883685" w:id="1349180311"/>
       <w:r>
         <w:rPr/>
         <w:t xml:space="preserve">Como </w:t>
@@ -1070,7 +1102,7 @@
         <w:rPr/>
         <w:t>:</w:t>
       </w:r>
-      <w:bookmarkEnd w:id="1897708454"/>
+      <w:bookmarkEnd w:id="1349180311"/>
     </w:p>
     <w:p xmlns:wp14="http://schemas.microsoft.com/office/word/2010/wordml" wp14:textId="77777777">
       <w:pPr>
@@ -1669,58 +1701,467 @@
     </w:p>
     <w:p xmlns:wp14="http://schemas.microsoft.com/office/word/2010/wordml" wp14:textId="77777777">
       <w:pPr>
+        <w:spacing w:before="0" w:after="160" w:line="259" w:lineRule="auto"/>
+        <w:ind w:left="0" w:right="0" w:firstLine="0"/>
+        <w:jc w:val="left"/>
+        <w:rPr>
+          <w:rFonts w:ascii="Times New Roman" w:hAnsi="Times New Roman" w:eastAsia="Times New Roman" w:cs="Times New Roman"/>
+          <w:color w:val="auto"/>
+          <w:sz w:val="22"/>
+          <w:szCs w:val="22"/>
+        </w:rPr>
+      </w:pPr>
+      <w:r>
+        <w:rPr>
+          <w:rFonts w:ascii="Times New Roman" w:hAnsi="Times New Roman" w:eastAsia="Times New Roman" w:cs="Times New Roman"/>
+          <w:color w:val="auto"/>
+          <w:spacing w:val="0"/>
+          <w:position w:val="0"/>
+          <w:sz w:val="22"/>
+          <w:szCs w:val="22"/>
+          <w:shd w:val="clear" w:fill="auto"/>
+        </w:rPr>
+        <w:t xml:space="preserve">15 - Feche a aplicação e está feito!</w:t>
+      </w:r>
+    </w:p>
+    <w:p xmlns:wp14="http://schemas.microsoft.com/office/word/2010/wordml" wp14:textId="0AD41FAD">
+      <w:pPr>
         <w:spacing w:before="0" w:after="160" w:line="259"/>
-        <w:ind w:left="0" w:right="0" w:firstLine="0"/>
-        <w:jc w:val="left"/>
-        <w:rPr>
-          <w:rFonts w:ascii="Times New Roman" w:hAnsi="Times New Roman" w:eastAsia="Times New Roman" w:cs="Times New Roman"/>
-          <w:color w:val="auto"/>
-          <w:spacing w:val="0"/>
-          <w:position w:val="0"/>
-          <w:sz w:val="22"/>
-          <w:shd w:val="clear" w:fill="auto"/>
-        </w:rPr>
-      </w:pPr>
-      <w:r>
-        <w:rPr>
-          <w:rFonts w:ascii="Times New Roman" w:hAnsi="Times New Roman" w:eastAsia="Times New Roman" w:cs="Times New Roman"/>
-          <w:color w:val="auto"/>
-          <w:spacing w:val="0"/>
-          <w:position w:val="0"/>
-          <w:sz w:val="22"/>
-          <w:szCs w:val="22"/>
-          <w:shd w:val="clear" w:fill="auto"/>
-        </w:rPr>
-        <w:t xml:space="preserve">15 - Feche a aplicação e está feito!</w:t>
-      </w:r>
-    </w:p>
-    <w:p>
-      <w:pPr>
-        <w:spacing w:before="0" w:after="160" w:line="259" w:lineRule="auto"/>
-        <w:ind w:left="0" w:right="0" w:firstLine="0"/>
-        <w:jc w:val="left"/>
-        <w:rPr>
-          <w:rFonts w:ascii="Times New Roman" w:hAnsi="Times New Roman" w:eastAsia="Times New Roman" w:cs="Times New Roman"/>
-          <w:color w:val="auto"/>
-          <w:sz w:val="22"/>
-          <w:szCs w:val="22"/>
-        </w:rPr>
-      </w:pPr>
-    </w:p>
-    <w:p>
+        <w:ind/>
+      </w:pPr>
+      <w:r>
+        <w:br w:type="page"/>
+      </w:r>
+    </w:p>
+    <w:p xmlns:wp14="http://schemas.microsoft.com/office/word/2010/wordml" wp14:textId="60DCCC00">
       <w:pPr>
         <w:pStyle w:val="Heading1"/>
-        <w:rPr>
-          <w:rFonts w:ascii="Times New Roman" w:hAnsi="Times New Roman" w:eastAsia="Times New Roman" w:cs="Times New Roman"/>
-          <w:color w:val="auto"/>
-          <w:sz w:val="22"/>
-          <w:szCs w:val="22"/>
-        </w:rPr>
-      </w:pPr>
-      <w:r>
-        <w:rPr/>
-        <w:t>Como gerar sinônimos:</w:t>
-      </w:r>
+        <w:spacing w:before="0" w:after="160" w:line="259"/>
+        <w:ind/>
+      </w:pPr>
+      <w:bookmarkStart w:name="_Toc1695381932" w:id="1339625973"/>
+      <w:r>
+        <w:rPr/>
+        <w:t>Como atualizar base dev (release)</w:t>
+      </w:r>
+      <w:r>
+        <w:rPr/>
+        <w:t>:</w:t>
+      </w:r>
+      <w:bookmarkEnd w:id="1339625973"/>
+      <w:r>
+        <w:rPr>
+          <w:rFonts w:ascii="Times New Roman" w:hAnsi="Times New Roman" w:eastAsia="Times New Roman" w:cs="Times New Roman"/>
+          <w:color w:val="auto"/>
+          <w:sz w:val="22"/>
+          <w:szCs w:val="22"/>
+        </w:rPr>
+        <w:t xml:space="preserve"> </w:t>
+      </w:r>
+    </w:p>
+    <w:p xmlns:wp14="http://schemas.microsoft.com/office/word/2010/wordml" wp14:textId="22989657">
+      <w:pPr>
+        <w:pStyle w:val="Normal"/>
+        <w:spacing w:before="0" w:after="160" w:line="259" w:lineRule="auto"/>
+        <w:ind w:left="0" w:right="0" w:firstLine="0"/>
+        <w:jc w:val="left"/>
+      </w:pPr>
+      <w:r>
+        <w:rPr>
+          <w:rFonts w:ascii="Times New Roman" w:hAnsi="Times New Roman" w:eastAsia="Times New Roman" w:cs="Times New Roman"/>
+          <w:color w:val="auto"/>
+          <w:sz w:val="22"/>
+          <w:szCs w:val="22"/>
+        </w:rPr>
+        <w:t>1 - Baixe a pasta Versões.</w:t>
+      </w:r>
+    </w:p>
+    <w:p xmlns:wp14="http://schemas.microsoft.com/office/word/2010/wordml" wp14:textId="571D18EC">
+      <w:pPr>
+        <w:pStyle w:val="Normal"/>
+        <w:spacing w:before="0" w:after="160" w:line="259" w:lineRule="auto"/>
+        <w:ind w:left="0" w:right="0" w:firstLine="0"/>
+        <w:jc w:val="left"/>
+      </w:pPr>
+      <w:r>
+        <w:rPr>
+          <w:rFonts w:ascii="Times New Roman" w:hAnsi="Times New Roman" w:eastAsia="Times New Roman" w:cs="Times New Roman"/>
+          <w:color w:val="auto"/>
+          <w:sz w:val="22"/>
+          <w:szCs w:val="22"/>
+        </w:rPr>
+        <w:t>2 - Abra a pasta ERP.</w:t>
+      </w:r>
+    </w:p>
+    <w:p xmlns:wp14="http://schemas.microsoft.com/office/word/2010/wordml" wp14:textId="385A84F7">
+      <w:pPr>
+        <w:pStyle w:val="Normal"/>
+        <w:spacing w:before="0" w:after="160" w:line="259" w:lineRule="auto"/>
+        <w:ind w:left="0" w:right="0" w:firstLine="0"/>
+        <w:jc w:val="left"/>
+      </w:pPr>
+      <w:r>
+        <w:rPr>
+          <w:rFonts w:ascii="Times New Roman" w:hAnsi="Times New Roman" w:eastAsia="Times New Roman" w:cs="Times New Roman"/>
+          <w:color w:val="auto"/>
+          <w:sz w:val="22"/>
+          <w:szCs w:val="22"/>
+        </w:rPr>
+        <w:t>3 - Abra as Diffs de todas as versões após a versão que está na GECFGSISTEMA. Por exemplo se a base está na 1.10.16.0, abra a pasta 1.10.17 para frente até chegar na versão anterior à corrente abrindo todos os diffs no Toad (Sem executar).</w:t>
+      </w:r>
+    </w:p>
+    <w:p xmlns:wp14="http://schemas.microsoft.com/office/word/2010/wordml" wp14:textId="189B0D7A">
+      <w:pPr>
+        <w:pStyle w:val="Normal"/>
+        <w:spacing w:before="0" w:after="160" w:line="259" w:lineRule="auto"/>
+        <w:ind w:left="0" w:right="0" w:firstLine="0"/>
+        <w:jc w:val="left"/>
+      </w:pPr>
+      <w:r>
+        <w:rPr>
+          <w:rFonts w:ascii="Times New Roman" w:hAnsi="Times New Roman" w:eastAsia="Times New Roman" w:cs="Times New Roman"/>
+          <w:color w:val="auto"/>
+          <w:sz w:val="22"/>
+          <w:szCs w:val="22"/>
+        </w:rPr>
+        <w:t>4 - Na última versão abra os arquivos: 1-Permis.sql e 2-TabTmp.sql no toad também.</w:t>
+      </w:r>
+    </w:p>
+    <w:p xmlns:wp14="http://schemas.microsoft.com/office/word/2010/wordml" wp14:textId="75D2B03E">
+      <w:pPr>
+        <w:pStyle w:val="Normal"/>
+        <w:spacing w:before="0" w:after="160" w:line="259" w:lineRule="auto"/>
+        <w:ind w:left="0" w:right="0" w:firstLine="0"/>
+        <w:jc w:val="left"/>
+      </w:pPr>
+      <w:r>
+        <w:rPr>
+          <w:rFonts w:ascii="Times New Roman" w:hAnsi="Times New Roman" w:eastAsia="Times New Roman" w:cs="Times New Roman"/>
+          <w:color w:val="auto"/>
+          <w:sz w:val="22"/>
+          <w:szCs w:val="22"/>
+        </w:rPr>
+        <w:t>5 - Comece executando os arquivos 1 e 2.Após isso execute diff a diff a partir da mais antiga para a mais nova.</w:t>
+      </w:r>
+    </w:p>
+    <w:p xmlns:wp14="http://schemas.microsoft.com/office/word/2010/wordml" wp14:textId="2B6D4EF5">
+      <w:pPr>
+        <w:pStyle w:val="Normal"/>
+        <w:spacing w:before="0" w:after="160" w:line="259" w:lineRule="auto"/>
+        <w:ind w:left="0" w:right="0" w:firstLine="0"/>
+        <w:jc w:val="left"/>
+      </w:pPr>
+      <w:r>
+        <w:rPr>
+          <w:rFonts w:ascii="Times New Roman" w:hAnsi="Times New Roman" w:eastAsia="Times New Roman" w:cs="Times New Roman"/>
+          <w:color w:val="auto"/>
+          <w:sz w:val="22"/>
+          <w:szCs w:val="22"/>
+        </w:rPr>
+        <w:t>6 - Após executar todas as diffs, abra a pasta da última versão e entre no item 4 - Packages e copie o caminho.</w:t>
+      </w:r>
+    </w:p>
+    <w:p xmlns:wp14="http://schemas.microsoft.com/office/word/2010/wordml" wp14:textId="04DA6AC6">
+      <w:pPr>
+        <w:pStyle w:val="Normal"/>
+        <w:spacing w:before="0" w:after="160" w:line="259" w:lineRule="auto"/>
+        <w:ind w:left="0" w:right="0" w:firstLine="0"/>
+        <w:jc w:val="left"/>
+      </w:pPr>
+      <w:r>
+        <w:rPr>
+          <w:rFonts w:ascii="Times New Roman" w:hAnsi="Times New Roman" w:eastAsia="Times New Roman" w:cs="Times New Roman"/>
+          <w:color w:val="auto"/>
+          <w:sz w:val="22"/>
+          <w:szCs w:val="22"/>
+        </w:rPr>
+        <w:t>7 - Em seguida, abra o CMD e execute os seguintes comandos:</w:t>
+      </w:r>
+    </w:p>
+    <w:p xmlns:wp14="http://schemas.microsoft.com/office/word/2010/wordml" wp14:textId="244AEB61">
+      <w:pPr>
+        <w:pStyle w:val="Normal"/>
+        <w:spacing w:before="0" w:after="160" w:line="259" w:lineRule="auto"/>
+        <w:ind w:left="0" w:right="0" w:firstLine="0"/>
+        <w:jc w:val="left"/>
+      </w:pPr>
+      <w:r>
+        <w:rPr>
+          <w:rFonts w:ascii="Times New Roman" w:hAnsi="Times New Roman" w:eastAsia="Times New Roman" w:cs="Times New Roman"/>
+          <w:color w:val="auto"/>
+          <w:sz w:val="22"/>
+          <w:szCs w:val="22"/>
+        </w:rPr>
+        <w:t>cd CaminhoDaPastaDasPackages</w:t>
+      </w:r>
+    </w:p>
+    <w:p xmlns:wp14="http://schemas.microsoft.com/office/word/2010/wordml" wp14:textId="753BDB37">
+      <w:pPr>
+        <w:pStyle w:val="Normal"/>
+        <w:spacing w:before="0" w:after="160" w:line="259" w:lineRule="auto"/>
+        <w:ind w:left="0" w:right="0" w:firstLine="0"/>
+        <w:jc w:val="left"/>
+      </w:pPr>
+      <w:r>
+        <w:rPr>
+          <w:rFonts w:ascii="Times New Roman" w:hAnsi="Times New Roman" w:eastAsia="Times New Roman" w:cs="Times New Roman"/>
+          <w:color w:val="auto"/>
+          <w:sz w:val="22"/>
+          <w:szCs w:val="22"/>
+        </w:rPr>
+        <w:t>sqlplus</w:t>
+      </w:r>
+    </w:p>
+    <w:p xmlns:wp14="http://schemas.microsoft.com/office/word/2010/wordml" wp14:textId="1FEF934D">
+      <w:pPr>
+        <w:pStyle w:val="Normal"/>
+        <w:spacing w:before="0" w:after="160" w:line="259" w:lineRule="auto"/>
+        <w:ind w:left="0" w:right="0" w:firstLine="0"/>
+        <w:jc w:val="left"/>
+      </w:pPr>
+      <w:r>
+        <w:rPr>
+          <w:rFonts w:ascii="Times New Roman" w:hAnsi="Times New Roman" w:eastAsia="Times New Roman" w:cs="Times New Roman"/>
+          <w:color w:val="auto"/>
+          <w:sz w:val="22"/>
+          <w:szCs w:val="22"/>
+        </w:rPr>
+        <w:t>8 - Irá pedir o Usuário e Senha do base que está sendo atualizada. Preencha da seguinte forma.</w:t>
+      </w:r>
+    </w:p>
+    <w:p xmlns:wp14="http://schemas.microsoft.com/office/word/2010/wordml" wp14:textId="6EBAEF88">
+      <w:pPr>
+        <w:pStyle w:val="Normal"/>
+        <w:spacing w:before="0" w:after="160" w:line="259" w:lineRule="auto"/>
+        <w:ind w:left="0" w:right="0" w:firstLine="0"/>
+        <w:jc w:val="left"/>
+      </w:pPr>
+      <w:r>
+        <w:rPr>
+          <w:rFonts w:ascii="Times New Roman" w:hAnsi="Times New Roman" w:eastAsia="Times New Roman" w:cs="Times New Roman"/>
+          <w:color w:val="auto"/>
+          <w:sz w:val="22"/>
+          <w:szCs w:val="22"/>
+        </w:rPr>
+        <w:t>Usuário: DEV_ERP_GRA@AWSHINOPROD</w:t>
+      </w:r>
+    </w:p>
+    <w:p xmlns:wp14="http://schemas.microsoft.com/office/word/2010/wordml" wp14:textId="5FBCA9FD">
+      <w:pPr>
+        <w:pStyle w:val="Normal"/>
+        <w:spacing w:before="0" w:after="160" w:line="259" w:lineRule="auto"/>
+        <w:ind w:left="0" w:right="0" w:firstLine="0"/>
+        <w:jc w:val="left"/>
+      </w:pPr>
+      <w:r>
+        <w:rPr>
+          <w:rFonts w:ascii="Times New Roman" w:hAnsi="Times New Roman" w:eastAsia="Times New Roman" w:cs="Times New Roman"/>
+          <w:color w:val="auto"/>
+          <w:sz w:val="22"/>
+          <w:szCs w:val="22"/>
+        </w:rPr>
+        <w:t>Senha: HINOAWS</w:t>
+      </w:r>
+    </w:p>
+    <w:p xmlns:wp14="http://schemas.microsoft.com/office/word/2010/wordml" wp14:textId="29834B96">
+      <w:pPr>
+        <w:pStyle w:val="Normal"/>
+        <w:spacing w:before="0" w:after="160" w:line="259" w:lineRule="auto"/>
+        <w:ind w:left="0" w:right="0" w:firstLine="0"/>
+        <w:jc w:val="left"/>
+      </w:pPr>
+      <w:r>
+        <w:rPr>
+          <w:rFonts w:ascii="Times New Roman" w:hAnsi="Times New Roman" w:eastAsia="Times New Roman" w:cs="Times New Roman"/>
+          <w:color w:val="auto"/>
+          <w:sz w:val="22"/>
+          <w:szCs w:val="22"/>
+        </w:rPr>
+        <w:t xml:space="preserve">OBS: -&gt; Na digitação da senha, os caracteres não são exibidos na tela ao digitar. </w:t>
+      </w:r>
+    </w:p>
+    <w:p xmlns:wp14="http://schemas.microsoft.com/office/word/2010/wordml" wp14:textId="47E4022B">
+      <w:pPr>
+        <w:pStyle w:val="Normal"/>
+        <w:spacing w:before="0" w:after="160" w:line="259" w:lineRule="auto"/>
+        <w:ind w:left="0" w:right="0" w:firstLine="0"/>
+        <w:jc w:val="left"/>
+      </w:pPr>
+      <w:r>
+        <w:rPr>
+          <w:rFonts w:ascii="Times New Roman" w:hAnsi="Times New Roman" w:eastAsia="Times New Roman" w:cs="Times New Roman"/>
+          <w:color w:val="auto"/>
+          <w:sz w:val="22"/>
+          <w:szCs w:val="22"/>
+        </w:rPr>
+        <w:t xml:space="preserve">     -&gt; No caso de errar 3 vezes apenas execute novamente o comando "sqlplus" e digite o usuário e senha novamente.</w:t>
+      </w:r>
+    </w:p>
+    <w:p xmlns:wp14="http://schemas.microsoft.com/office/word/2010/wordml" wp14:textId="4B086CF4">
+      <w:pPr>
+        <w:pStyle w:val="Normal"/>
+        <w:spacing w:before="0" w:after="160" w:line="259" w:lineRule="auto"/>
+        <w:ind w:left="0" w:right="0" w:firstLine="0"/>
+        <w:jc w:val="left"/>
+      </w:pPr>
+      <w:r>
+        <w:rPr>
+          <w:rFonts w:ascii="Times New Roman" w:hAnsi="Times New Roman" w:eastAsia="Times New Roman" w:cs="Times New Roman"/>
+          <w:color w:val="auto"/>
+          <w:sz w:val="22"/>
+          <w:szCs w:val="22"/>
+        </w:rPr>
+        <w:t xml:space="preserve"> </w:t>
+      </w:r>
+    </w:p>
+    <w:p xmlns:wp14="http://schemas.microsoft.com/office/word/2010/wordml" wp14:textId="3B1F068D">
+      <w:pPr>
+        <w:pStyle w:val="Normal"/>
+        <w:spacing w:before="0" w:after="160" w:line="259" w:lineRule="auto"/>
+        <w:ind w:left="0" w:right="0" w:firstLine="0"/>
+        <w:jc w:val="left"/>
+      </w:pPr>
+      <w:r>
+        <w:rPr>
+          <w:rFonts w:ascii="Times New Roman" w:hAnsi="Times New Roman" w:eastAsia="Times New Roman" w:cs="Times New Roman"/>
+          <w:color w:val="auto"/>
+          <w:sz w:val="22"/>
+          <w:szCs w:val="22"/>
+        </w:rPr>
+        <w:t>9 - Após a conexão ocorrer com sucesso (Exibindo a mensagem "Conectado a: Oracle Database 19c Standard Edition 2 Release 19.0.0.0.0 - Production Version 19.8.0.0.0") Execute o seguinte comando:</w:t>
+      </w:r>
+    </w:p>
+    <w:p xmlns:wp14="http://schemas.microsoft.com/office/word/2010/wordml" wp14:textId="0691DB36">
+      <w:pPr>
+        <w:pStyle w:val="Normal"/>
+        <w:spacing w:before="0" w:after="160" w:line="259" w:lineRule="auto"/>
+        <w:ind w:left="0" w:right="0" w:firstLine="0"/>
+        <w:jc w:val="left"/>
+      </w:pPr>
+      <w:r>
+        <w:rPr>
+          <w:rFonts w:ascii="Times New Roman" w:hAnsi="Times New Roman" w:eastAsia="Times New Roman" w:cs="Times New Roman"/>
+          <w:color w:val="auto"/>
+          <w:sz w:val="22"/>
+          <w:szCs w:val="22"/>
+        </w:rPr>
+        <w:t>@Compilar.sql</w:t>
+      </w:r>
+    </w:p>
+    <w:p xmlns:wp14="http://schemas.microsoft.com/office/word/2010/wordml" wp14:textId="37D99829">
+      <w:pPr>
+        <w:pStyle w:val="Normal"/>
+        <w:spacing w:before="0" w:after="160" w:line="259" w:lineRule="auto"/>
+        <w:ind w:left="0" w:right="0" w:firstLine="0"/>
+        <w:jc w:val="left"/>
+      </w:pPr>
+      <w:r>
+        <w:rPr>
+          <w:rFonts w:ascii="Times New Roman" w:hAnsi="Times New Roman" w:eastAsia="Times New Roman" w:cs="Times New Roman"/>
+          <w:color w:val="auto"/>
+          <w:sz w:val="22"/>
+          <w:szCs w:val="22"/>
+        </w:rPr>
+        <w:t>10 - Após executar as packages caso alguma tenha "Erros de compilação" tente rodar a package no Toad usando o F9 para ver qual problema ocorre e tente arruma-lo (Provavelmente sendo necessário criar algum campo ou algo do tipo).</w:t>
+      </w:r>
+    </w:p>
+    <w:p xmlns:wp14="http://schemas.microsoft.com/office/word/2010/wordml" wp14:textId="6B5DA5C8">
+      <w:pPr>
+        <w:pStyle w:val="Normal"/>
+        <w:spacing w:before="0" w:after="160" w:line="259" w:lineRule="auto"/>
+        <w:ind w:left="0" w:right="0" w:firstLine="0"/>
+        <w:jc w:val="left"/>
+        <w:rPr>
+          <w:rFonts w:ascii="Times New Roman" w:hAnsi="Times New Roman" w:eastAsia="Times New Roman" w:cs="Times New Roman"/>
+          <w:color w:val="auto"/>
+          <w:sz w:val="22"/>
+          <w:szCs w:val="22"/>
+        </w:rPr>
+      </w:pPr>
+    </w:p>
+    <w:p xmlns:wp14="http://schemas.microsoft.com/office/word/2010/wordml" wp14:textId="3803EFD7">
+      <w:pPr>
+        <w:pStyle w:val="Normal"/>
+        <w:spacing w:before="0" w:after="160" w:line="259" w:lineRule="auto"/>
+        <w:ind w:left="0" w:right="0" w:firstLine="0"/>
+        <w:jc w:val="left"/>
+        <w:rPr>
+          <w:rFonts w:ascii="Times New Roman" w:hAnsi="Times New Roman" w:eastAsia="Times New Roman" w:cs="Times New Roman"/>
+          <w:color w:val="auto"/>
+          <w:sz w:val="22"/>
+          <w:szCs w:val="22"/>
+        </w:rPr>
+      </w:pPr>
+    </w:p>
+    <w:p xmlns:wp14="http://schemas.microsoft.com/office/word/2010/wordml" wp14:textId="35ABC7F5">
+      <w:pPr>
+        <w:pStyle w:val="Normal"/>
+        <w:spacing w:before="0" w:after="160" w:line="259" w:lineRule="auto"/>
+        <w:ind w:left="0" w:right="0" w:firstLine="0"/>
+        <w:jc w:val="left"/>
+        <w:rPr>
+          <w:rFonts w:ascii="Times New Roman" w:hAnsi="Times New Roman" w:eastAsia="Times New Roman" w:cs="Times New Roman"/>
+          <w:color w:val="auto"/>
+          <w:sz w:val="22"/>
+          <w:szCs w:val="22"/>
+        </w:rPr>
+      </w:pPr>
+    </w:p>
+    <w:p xmlns:wp14="http://schemas.microsoft.com/office/word/2010/wordml" wp14:textId="577BB1E2">
+      <w:pPr>
+        <w:pStyle w:val="Normal"/>
+        <w:spacing w:before="0" w:after="160" w:line="259" w:lineRule="auto"/>
+        <w:ind w:left="0" w:right="0" w:firstLine="0"/>
+        <w:jc w:val="left"/>
+        <w:rPr>
+          <w:rFonts w:ascii="Times New Roman" w:hAnsi="Times New Roman" w:eastAsia="Times New Roman" w:cs="Times New Roman"/>
+          <w:color w:val="auto"/>
+          <w:sz w:val="22"/>
+          <w:szCs w:val="22"/>
+        </w:rPr>
+      </w:pPr>
+    </w:p>
+    <w:p xmlns:wp14="http://schemas.microsoft.com/office/word/2010/wordml" wp14:textId="4231D4F7">
+      <w:pPr>
+        <w:spacing w:before="0" w:after="160" w:line="259"/>
+        <w:ind/>
+      </w:pPr>
+      <w:r>
+        <w:br w:type="page"/>
+      </w:r>
+    </w:p>
+    <w:p>
+      <w:pPr>
+        <w:pStyle w:val="Heading1"/>
+        <w:rPr>
+          <w:rFonts w:ascii="Times New Roman" w:hAnsi="Times New Roman" w:eastAsia="Times New Roman" w:cs="Times New Roman"/>
+          <w:color w:val="auto"/>
+          <w:sz w:val="22"/>
+          <w:szCs w:val="22"/>
+        </w:rPr>
+      </w:pPr>
+      <w:bookmarkStart w:name="_Toc1738245530" w:id="1571583212"/>
+      <w:r>
+        <w:rPr/>
+        <w:t xml:space="preserve">Como </w:t>
+      </w:r>
+      <w:r>
+        <w:rPr/>
+        <w:t>gerar</w:t>
+      </w:r>
+      <w:r>
+        <w:rPr/>
+        <w:t xml:space="preserve"> </w:t>
+      </w:r>
+      <w:r>
+        <w:rPr/>
+        <w:t>sinônimos</w:t>
+      </w:r>
+      <w:r>
+        <w:rPr/>
+        <w:t>:</w:t>
+      </w:r>
+      <w:bookmarkEnd w:id="1571583212"/>
     </w:p>
     <w:p>
       <w:pPr>
@@ -1888,6 +2329,11 @@
       <w:pPr>
         <w:pStyle w:val="Normal"/>
       </w:pPr>
+    </w:p>
+    <w:p>
+      <w:r>
+        <w:br w:type="page"/>
+      </w:r>
     </w:p>
     <w:p xmlns:wp14="http://schemas.microsoft.com/office/word/2010/wordml" wp14:textId="77777777">
       <w:pPr>
@@ -1901,7 +2347,7 @@
           <w:szCs w:val="28"/>
         </w:rPr>
       </w:pPr>
-      <w:bookmarkStart w:name="_Toc1186889648" w:id="1994108547"/>
+      <w:bookmarkStart w:name="_Toc1927688593" w:id="33705307"/>
       <w:r>
         <w:rPr/>
         <w:t>Dicas</w:t>
@@ -1910,7 +2356,7 @@
         <w:rPr/>
         <w:t xml:space="preserve"> do Visual Studio:</w:t>
       </w:r>
-      <w:bookmarkEnd w:id="1994108547"/>
+      <w:bookmarkEnd w:id="33705307"/>
     </w:p>
     <w:p xmlns:wp14="http://schemas.microsoft.com/office/word/2010/wordml" wp14:textId="77777777">
       <w:pPr>
@@ -2881,7 +3327,7 @@
           <w:szCs w:val="22"/>
         </w:rPr>
       </w:pPr>
-      <w:bookmarkStart w:name="_Toc959540243" w:id="2075223656"/>
+      <w:bookmarkStart w:name="_Toc1898807555" w:id="1303792509"/>
       <w:r>
         <w:rPr/>
         <w:t>Atalhos</w:t>
@@ -2890,7 +3336,7 @@
         <w:rPr/>
         <w:t xml:space="preserve"> Visual Studio:</w:t>
       </w:r>
-      <w:bookmarkEnd w:id="2075223656"/>
+      <w:bookmarkEnd w:id="1303792509"/>
     </w:p>
     <w:p xmlns:wp14="http://schemas.microsoft.com/office/word/2010/wordml" wp14:textId="77777777">
       <w:pPr>
@@ -3034,17 +3480,17 @@
         </w:rPr>
       </w:pPr>
     </w:p>
-    <w:p xmlns:wp14="http://schemas.microsoft.com/office/word/2010/wordml" wp14:textId="77777777">
+    <w:p>
+      <w:pPr/>
+      <w:r>
+        <w:br w:type="page"/>
+      </w:r>
+    </w:p>
+    <w:p>
       <w:pPr>
         <w:pStyle w:val="Heading1"/>
-        <w:rPr>
-          <w:rFonts w:ascii="Times New Roman" w:hAnsi="Times New Roman" w:eastAsia="Times New Roman" w:cs="Times New Roman"/>
-          <w:color w:val="auto"/>
-          <w:sz w:val="22"/>
-          <w:szCs w:val="22"/>
-        </w:rPr>
-      </w:pPr>
-      <w:bookmarkStart w:name="_Toc587327683" w:id="1069130190"/>
+      </w:pPr>
+      <w:bookmarkStart w:name="_Toc359927380" w:id="640425726"/>
       <w:r>
         <w:rPr/>
         <w:t>Atalhos</w:t>
@@ -3061,127 +3507,19 @@
         <w:rPr/>
         <w:t>:</w:t>
       </w:r>
-      <w:bookmarkEnd w:id="1069130190"/>
-    </w:p>
-    <w:p xmlns:wp14="http://schemas.microsoft.com/office/word/2010/wordml" wp14:textId="77777777">
-      <w:pPr>
-        <w:spacing w:before="0" w:after="160" w:line="259" w:lineRule="auto"/>
-        <w:ind w:left="0" w:right="0" w:firstLine="0"/>
-        <w:jc w:val="left"/>
-        <w:rPr>
-          <w:rFonts w:ascii="Times New Roman" w:hAnsi="Times New Roman" w:eastAsia="Times New Roman" w:cs="Times New Roman"/>
-          <w:color w:val="auto"/>
-          <w:spacing w:val="0"/>
-          <w:position w:val="0"/>
-          <w:sz w:val="22"/>
-          <w:szCs w:val="22"/>
-          <w:shd w:val="clear" w:fill="auto"/>
-        </w:rPr>
-      </w:pPr>
-    </w:p>
-    <w:p>
-      <w:pPr>
-        <w:pStyle w:val="Normal"/>
-        <w:spacing w:before="0" w:after="160" w:line="259" w:lineRule="auto"/>
-        <w:ind w:left="0" w:right="0" w:firstLine="0"/>
-        <w:jc w:val="left"/>
-        <w:rPr>
-          <w:rFonts w:ascii="Times New Roman" w:hAnsi="Times New Roman" w:eastAsia="Times New Roman" w:cs="Times New Roman"/>
-          <w:color w:val="auto"/>
-          <w:sz w:val="22"/>
-          <w:szCs w:val="22"/>
-        </w:rPr>
-      </w:pPr>
-    </w:p>
-    <w:p>
-      <w:pPr>
-        <w:pStyle w:val="Normal"/>
-        <w:spacing w:before="0" w:after="160" w:line="259" w:lineRule="auto"/>
-        <w:ind w:left="0" w:right="0" w:firstLine="0"/>
-        <w:jc w:val="left"/>
-        <w:rPr>
-          <w:rFonts w:ascii="Times New Roman" w:hAnsi="Times New Roman" w:eastAsia="Times New Roman" w:cs="Times New Roman"/>
-          <w:color w:val="auto"/>
-          <w:sz w:val="22"/>
-          <w:szCs w:val="22"/>
-        </w:rPr>
-      </w:pPr>
-    </w:p>
-    <w:p>
-      <w:pPr>
-        <w:pStyle w:val="Normal"/>
-        <w:spacing w:before="0" w:after="160" w:line="259" w:lineRule="auto"/>
-        <w:ind w:left="0" w:right="0" w:firstLine="0"/>
-        <w:jc w:val="left"/>
-        <w:rPr>
-          <w:rFonts w:ascii="Times New Roman" w:hAnsi="Times New Roman" w:eastAsia="Times New Roman" w:cs="Times New Roman"/>
-          <w:color w:val="auto"/>
-          <w:sz w:val="22"/>
-          <w:szCs w:val="22"/>
-        </w:rPr>
-      </w:pPr>
-    </w:p>
-    <w:p>
-      <w:pPr>
-        <w:pStyle w:val="Normal"/>
-        <w:spacing w:before="0" w:after="160" w:line="259" w:lineRule="auto"/>
-        <w:ind w:left="0" w:right="0" w:firstLine="0"/>
-        <w:jc w:val="left"/>
-        <w:rPr>
-          <w:rFonts w:ascii="Times New Roman" w:hAnsi="Times New Roman" w:eastAsia="Times New Roman" w:cs="Times New Roman"/>
-          <w:color w:val="auto"/>
-          <w:sz w:val="22"/>
-          <w:szCs w:val="22"/>
-        </w:rPr>
-      </w:pPr>
-    </w:p>
-    <w:p>
-      <w:pPr>
-        <w:pStyle w:val="Normal"/>
-        <w:spacing w:before="0" w:after="160" w:line="259" w:lineRule="auto"/>
-        <w:ind w:left="0" w:right="0" w:firstLine="0"/>
-        <w:jc w:val="left"/>
-        <w:rPr>
-          <w:rFonts w:ascii="Times New Roman" w:hAnsi="Times New Roman" w:eastAsia="Times New Roman" w:cs="Times New Roman"/>
-          <w:color w:val="auto"/>
-          <w:sz w:val="22"/>
-          <w:szCs w:val="22"/>
-        </w:rPr>
-      </w:pPr>
-    </w:p>
-    <w:p>
-      <w:pPr>
-        <w:pStyle w:val="Normal"/>
-        <w:spacing w:before="0" w:after="160" w:line="259" w:lineRule="auto"/>
-        <w:ind w:left="0" w:right="0" w:firstLine="0"/>
-        <w:jc w:val="left"/>
-        <w:rPr>
-          <w:rFonts w:ascii="Times New Roman" w:hAnsi="Times New Roman" w:eastAsia="Times New Roman" w:cs="Times New Roman"/>
-          <w:color w:val="auto"/>
-          <w:sz w:val="22"/>
-          <w:szCs w:val="22"/>
-        </w:rPr>
-      </w:pPr>
-    </w:p>
-    <w:p>
-      <w:pPr>
-        <w:pStyle w:val="Normal"/>
-        <w:spacing w:before="0" w:after="160" w:line="259" w:lineRule="auto"/>
-        <w:ind w:left="0" w:right="0" w:firstLine="0"/>
-        <w:jc w:val="left"/>
-        <w:rPr>
-          <w:rFonts w:ascii="Times New Roman" w:hAnsi="Times New Roman" w:eastAsia="Times New Roman" w:cs="Times New Roman"/>
-          <w:color w:val="auto"/>
-          <w:sz w:val="22"/>
-          <w:szCs w:val="22"/>
-        </w:rPr>
-      </w:pPr>
+      <w:bookmarkEnd w:id="640425726"/>
     </w:p>
     <w:p>
       <w:pPr>
         <w:pStyle w:val="Heading1"/>
-      </w:pPr>
-      <w:bookmarkStart w:name="_Toc500581379" w:id="549765894"/>
+        <w:rPr>
+          <w:rFonts w:ascii="Times New Roman" w:hAnsi="Times New Roman" w:eastAsia="Times New Roman" w:cs="Times New Roman"/>
+          <w:color w:val="auto"/>
+          <w:sz w:val="22"/>
+          <w:szCs w:val="22"/>
+        </w:rPr>
+      </w:pPr>
+      <w:bookmarkStart w:name="_Toc1250436596" w:id="1749778698"/>
       <w:r>
         <w:rPr/>
         <w:t xml:space="preserve">Como </w:t>
@@ -3202,7 +3540,7 @@
         <w:rPr/>
         <w:t>:</w:t>
       </w:r>
-      <w:bookmarkEnd w:id="549765894"/>
+      <w:bookmarkEnd w:id="1749778698"/>
     </w:p>
     <w:p>
       <w:pPr>
@@ -3225,7 +3563,7 @@
       <w:pPr>
         <w:pStyle w:val="Heading1"/>
       </w:pPr>
-      <w:bookmarkStart w:name="_Toc1111790847" w:id="1398801508"/>
+      <w:bookmarkStart w:name="_Toc469501299" w:id="2105698332"/>
       <w:r>
         <w:rPr/>
         <w:t xml:space="preserve">Como </w:t>
@@ -3254,7 +3592,7 @@
         <w:rPr/>
         <w:t>:</w:t>
       </w:r>
-      <w:bookmarkEnd w:id="1398801508"/>
+      <w:bookmarkEnd w:id="2105698332"/>
     </w:p>
     <w:p>
       <w:pPr>

</xml_diff>